<commit_message>
flower object for plot, new maps, animation, few fixes
</commit_message>
<xml_diff>
--- a/InżynierkaTekstWstępny.docx
+++ b/InżynierkaTekstWstępny.docx
@@ -510,6 +510,7 @@
         <w:rPr>
           <w:rFonts w:ascii="Calibri" w:hAnsi="Calibri" w:cs="Calibri"/>
           <w:b/>
+          <w:color w:val="EE0000"/>
           <w:lang w:val="pl-PL"/>
         </w:rPr>
       </w:pPr>
@@ -517,6 +518,7 @@
         <w:rPr>
           <w:rFonts w:ascii="Calibri" w:hAnsi="Calibri" w:cs="Calibri"/>
           <w:b/>
+          <w:color w:val="EE0000"/>
           <w:lang w:val="pl-PL"/>
         </w:rPr>
         <w:t>Streszczenie:</w:t>
@@ -3142,42 +3144,788 @@
         <w:jc w:val="both"/>
         <w:rPr>
           <w:rFonts w:ascii="Calibri" w:hAnsi="Calibri" w:cs="Calibri"/>
-          <w:color w:val="EE0000"/>
-          <w:lang w:val="pl-PL"/>
-        </w:rPr>
-      </w:pPr>
-      <w:r>
-        <w:rPr>
-          <w:rFonts w:ascii="Calibri" w:hAnsi="Calibri" w:cs="Calibri"/>
-          <w:color w:val="EE0000"/>
-          <w:lang w:val="pl-PL"/>
-        </w:rPr>
-        <w:t>Przegląd gier Action-RPG w rzucie izometrycznym</w:t>
-      </w:r>
-    </w:p>
-    <w:p>
-      <w:pPr>
-        <w:jc w:val="both"/>
-        <w:rPr>
-          <w:rFonts w:ascii="Calibri" w:hAnsi="Calibri" w:cs="Calibri"/>
-          <w:lang w:val="pl-PL"/>
-        </w:rPr>
-      </w:pPr>
-    </w:p>
-    <w:p>
-      <w:pPr>
-        <w:jc w:val="both"/>
-        <w:rPr>
-          <w:rFonts w:ascii="Calibri" w:hAnsi="Calibri" w:cs="Calibri"/>
-          <w:lang w:val="pl-PL"/>
-        </w:rPr>
-      </w:pPr>
-      <w:r>
-        <w:rPr>
-          <w:rFonts w:ascii="Calibri" w:hAnsi="Calibri" w:cs="Calibri"/>
-          <w:lang w:val="pl-PL"/>
-        </w:rPr>
-        <w:t>Wybór algorytmu wyszukiwania ścieżki</w:t>
+          <w:lang w:val="pl-PL"/>
+        </w:rPr>
+      </w:pPr>
+      <w:r>
+        <w:rPr>
+          <w:rFonts w:ascii="Calibri" w:hAnsi="Calibri" w:cs="Calibri"/>
+          <w:lang w:val="pl-PL"/>
+        </w:rPr>
+        <w:t xml:space="preserve">System walki w </w:t>
+      </w:r>
+      <w:r>
+        <w:rPr>
+          <w:rFonts w:ascii="Calibri" w:hAnsi="Calibri" w:cs="Calibri"/>
+          <w:lang w:val="pl-PL"/>
+        </w:rPr>
+        <w:t>grach komputerowych</w:t>
+      </w:r>
+    </w:p>
+    <w:p>
+      <w:pPr>
+        <w:jc w:val="both"/>
+        <w:rPr>
+          <w:rFonts w:ascii="Calibri" w:hAnsi="Calibri" w:cs="Calibri"/>
+          <w:lang w:val="pl-PL"/>
+        </w:rPr>
+      </w:pPr>
+      <w:r>
+        <w:rPr>
+          <w:rFonts w:ascii="Calibri" w:hAnsi="Calibri" w:cs="Calibri"/>
+          <w:lang w:val="pl-PL"/>
+        </w:rPr>
+        <w:t xml:space="preserve">System walki jest istotnym elementem gier typu RPG oraz Action-RPG, a jego forma ma wpływ na tempo rozgrywki, poziom zaangażowania gracza oraz wymagania stawiane systemowi sterowania. W literaturze często wyróżnia się trzy podstawowe kategorie systemów walki, którymi są walka </w:t>
+      </w:r>
+      <w:proofErr w:type="spellStart"/>
+      <w:r>
+        <w:rPr>
+          <w:rFonts w:ascii="Calibri" w:hAnsi="Calibri" w:cs="Calibri"/>
+          <w:lang w:val="pl-PL"/>
+        </w:rPr>
+        <w:t>turowa</w:t>
+      </w:r>
+      <w:proofErr w:type="spellEnd"/>
+      <w:r>
+        <w:rPr>
+          <w:rFonts w:ascii="Calibri" w:hAnsi="Calibri" w:cs="Calibri"/>
+          <w:lang w:val="pl-PL"/>
+        </w:rPr>
+        <w:t xml:space="preserve"> (</w:t>
+      </w:r>
+      <w:proofErr w:type="spellStart"/>
+      <w:r>
+        <w:rPr>
+          <w:rFonts w:ascii="Calibri" w:hAnsi="Calibri" w:cs="Calibri"/>
+          <w:lang w:val="pl-PL"/>
+        </w:rPr>
+        <w:t>Turn-Based</w:t>
+      </w:r>
+      <w:proofErr w:type="spellEnd"/>
+      <w:r>
+        <w:rPr>
+          <w:rFonts w:ascii="Calibri" w:hAnsi="Calibri" w:cs="Calibri"/>
+          <w:lang w:val="pl-PL"/>
+        </w:rPr>
+        <w:t xml:space="preserve"> Combat), walka w czasie rzeczywistym (Real- Time Combat) oraz walka w czasie rzeczywistym z możliwością pauzy (Real-Time with </w:t>
+      </w:r>
+      <w:proofErr w:type="spellStart"/>
+      <w:r>
+        <w:rPr>
+          <w:rFonts w:ascii="Calibri" w:hAnsi="Calibri" w:cs="Calibri"/>
+          <w:lang w:val="pl-PL"/>
+        </w:rPr>
+        <w:t>Pause</w:t>
+      </w:r>
+      <w:proofErr w:type="spellEnd"/>
+      <w:r>
+        <w:rPr>
+          <w:rFonts w:ascii="Calibri" w:hAnsi="Calibri" w:cs="Calibri"/>
+          <w:lang w:val="pl-PL"/>
+        </w:rPr>
+        <w:t xml:space="preserve"> Combat) </w:t>
+      </w:r>
+      <w:r>
+        <w:rPr>
+          <w:rFonts w:ascii="Calibri" w:hAnsi="Calibri" w:cs="Calibri"/>
+          <w:lang w:val="pl-PL"/>
+        </w:rPr>
+        <w:fldChar w:fldCharType="begin"/>
+      </w:r>
+      <w:r>
+        <w:rPr>
+          <w:rFonts w:ascii="Calibri" w:hAnsi="Calibri" w:cs="Calibri"/>
+          <w:lang w:val="pl-PL"/>
+        </w:rPr>
+        <w:instrText xml:space="preserve"> ADDIN ZOTERO_ITEM CSL_CITATION {"citationID":"JQyXQFZ4","properties":{"formattedCitation":"[5]","plainCitation":"[5]","noteIndex":0},"citationItems":[{"id":25,"uris":["http://zotero.org/users/local/6LASUXw6/items/BS963WXX"],"itemData":{"id":25,"type":"paper-conference","abstract":"Combat systems are a fundamental part of computer role-playing games (RPGs). Popular media articles and online discussions suggest that players have very strong opinions on combat styles, in particular, whether they like RPGs with real-time or turn-based combat systems. However, there is little scientific research into this question. With our research we aim to systematically explore combat style preferences and determine the underlying reasons for preferring certain types over others. To this end, we analyzed a set of online discussions (546 posts) with regard to three broad combat system categories: Real-Time (RT), Turn-Based (TB), and Real-Time with Pause (RTwP). Our results suggest that while most players indeed do have a preference for one combat style, most players are still largely or completely open to other styles of combat. We furthermore identify common positive and negative traits of different combat styles and discuss implications for combat design.","collection-title":"CHI PLAY '20","container-title":"Proceedings of the Annual Symposium on Computer-Human Interaction in Play","DOI":"10.1145/3410404.3414248","event-place":"New York, NY, USA","ISBN":"978-1-4503-8074-4","page":"231–240","publisher":"Association for Computing Machinery","publisher-place":"New York, NY, USA","source":"ACM Digital Library","title":"I Don't Care as Long as It's Good: Player Preferences for Real-Time and Turn-Based Combat Systems in Computer RPGs","title-short":"I Don't Care as Long as It's Good","URL":"https://doi.org/10.1145/3410404.3414248","author":[{"family":"Mäkelä","given":"Ville"},{"family":"Schmidt","given":"Albrecht"}],"accessed":{"date-parts":[["2026",1,7]]},"issued":{"date-parts":[["2020",11,3]]}}}],"schema":"https://github.com/citation-style-language/schema/raw/master/csl-citation.json"} </w:instrText>
+      </w:r>
+      <w:r>
+        <w:rPr>
+          <w:rFonts w:ascii="Calibri" w:hAnsi="Calibri" w:cs="Calibri"/>
+          <w:lang w:val="pl-PL"/>
+        </w:rPr>
+        <w:fldChar w:fldCharType="separate"/>
+      </w:r>
+      <w:r>
+        <w:rPr>
+          <w:rFonts w:ascii="Calibri" w:hAnsi="Calibri" w:cs="Calibri"/>
+          <w:lang w:val="pl-PL"/>
+        </w:rPr>
+        <w:t>[5]</w:t>
+      </w:r>
+      <w:r>
+        <w:rPr>
+          <w:rFonts w:ascii="Calibri" w:hAnsi="Calibri" w:cs="Calibri"/>
+          <w:lang w:val="pl-PL"/>
+        </w:rPr>
+        <w:fldChar w:fldCharType="end"/>
+      </w:r>
+      <w:r>
+        <w:rPr>
+          <w:rFonts w:ascii="Calibri" w:hAnsi="Calibri" w:cs="Calibri"/>
+          <w:lang w:val="pl-PL"/>
+        </w:rPr>
+        <w:t>.</w:t>
+      </w:r>
+    </w:p>
+    <w:p>
+      <w:pPr>
+        <w:jc w:val="both"/>
+        <w:rPr>
+          <w:rFonts w:ascii="Calibri" w:hAnsi="Calibri" w:cs="Calibri"/>
+        </w:rPr>
+      </w:pPr>
+      <w:r>
+        <w:rPr>
+          <w:rFonts w:ascii="Calibri" w:hAnsi="Calibri" w:cs="Calibri"/>
+        </w:rPr>
+        <w:t xml:space="preserve">Walka </w:t>
+      </w:r>
+      <w:proofErr w:type="spellStart"/>
+      <w:r>
+        <w:rPr>
+          <w:rFonts w:ascii="Calibri" w:hAnsi="Calibri" w:cs="Calibri"/>
+        </w:rPr>
+        <w:t>turowa</w:t>
+      </w:r>
+      <w:proofErr w:type="spellEnd"/>
+      <w:r>
+        <w:rPr>
+          <w:rFonts w:ascii="Calibri" w:hAnsi="Calibri" w:cs="Calibri"/>
+        </w:rPr>
+        <w:t xml:space="preserve"> </w:t>
+      </w:r>
+      <w:r>
+        <w:rPr>
+          <w:rFonts w:ascii="Calibri" w:hAnsi="Calibri" w:cs="Calibri"/>
+        </w:rPr>
+        <w:t>(Turn-Based Combat)</w:t>
+      </w:r>
+    </w:p>
+    <w:p>
+      <w:pPr>
+        <w:jc w:val="both"/>
+        <w:rPr>
+          <w:rFonts w:ascii="Calibri" w:hAnsi="Calibri" w:cs="Calibri"/>
+          <w:lang w:val="pl-PL"/>
+        </w:rPr>
+      </w:pPr>
+      <w:r>
+        <w:rPr>
+          <w:rFonts w:ascii="Calibri" w:hAnsi="Calibri" w:cs="Calibri"/>
+          <w:lang w:val="pl-PL"/>
+        </w:rPr>
+        <w:t>W s</w:t>
+      </w:r>
+      <w:r>
+        <w:rPr>
+          <w:rFonts w:ascii="Calibri" w:hAnsi="Calibri" w:cs="Calibri"/>
+          <w:lang w:val="pl-PL"/>
+        </w:rPr>
+        <w:t xml:space="preserve">ystemach walki </w:t>
+      </w:r>
+      <w:proofErr w:type="spellStart"/>
+      <w:r>
+        <w:rPr>
+          <w:rFonts w:ascii="Calibri" w:hAnsi="Calibri" w:cs="Calibri"/>
+          <w:lang w:val="pl-PL"/>
+        </w:rPr>
+        <w:t>turowej</w:t>
+      </w:r>
+      <w:proofErr w:type="spellEnd"/>
+      <w:r>
+        <w:rPr>
+          <w:rFonts w:ascii="Calibri" w:hAnsi="Calibri" w:cs="Calibri"/>
+          <w:lang w:val="pl-PL"/>
+        </w:rPr>
+        <w:t xml:space="preserve">, uczestnicy rozgrywki wykonują swoje akcje sekwencyjnie, zgodnie z ustaloną kolejnością tur. W danym momencie tylko jeden podmiot może wykonać działanie, podczas gdy pozostali uczestnicy pozostają nieaktywni. Takie podejście umożliwia graczowi dokładne planowanie ruchów oraz pełną kontrolę nad zarządzaniem postaciami, co sprzyja </w:t>
+      </w:r>
+      <w:r>
+        <w:rPr>
+          <w:rFonts w:ascii="Calibri" w:hAnsi="Calibri" w:cs="Calibri"/>
+          <w:lang w:val="pl-PL"/>
+        </w:rPr>
+        <w:t xml:space="preserve">rozgrywce skoncentrowanej na strategiach walki i decyzjach manewrów taktycznych </w:t>
+      </w:r>
+      <w:r>
+        <w:rPr>
+          <w:rFonts w:ascii="Calibri" w:hAnsi="Calibri" w:cs="Calibri"/>
+          <w:lang w:val="pl-PL"/>
+        </w:rPr>
+        <w:fldChar w:fldCharType="begin"/>
+      </w:r>
+      <w:r>
+        <w:rPr>
+          <w:rFonts w:ascii="Calibri" w:hAnsi="Calibri" w:cs="Calibri"/>
+          <w:lang w:val="pl-PL"/>
+        </w:rPr>
+        <w:instrText xml:space="preserve"> ADDIN ZOTERO_ITEM CSL_CITATION {"citationID":"dSJuAOR3","properties":{"formattedCitation":"[5]","plainCitation":"[5]","noteIndex":0},"citationItems":[{"id":25,"uris":["http://zotero.org/users/local/6LASUXw6/items/BS963WXX"],"itemData":{"id":25,"type":"paper-conference","abstract":"Combat systems are a fundamental part of computer role-playing games (RPGs). Popular media articles and online discussions suggest that players have very strong opinions on combat styles, in particular, whether they like RPGs with real-time or turn-based combat systems. However, there is little scientific research into this question. With our research we aim to systematically explore combat style preferences and determine the underlying reasons for preferring certain types over others. To this end, we analyzed a set of online discussions (546 posts) with regard to three broad combat system categories: Real-Time (RT), Turn-Based (TB), and Real-Time with Pause (RTwP). Our results suggest that while most players indeed do have a preference for one combat style, most players are still largely or completely open to other styles of combat. We furthermore identify common positive and negative traits of different combat styles and discuss implications for combat design.","collection-title":"CHI PLAY '20","container-title":"Proceedings of the Annual Symposium on Computer-Human Interaction in Play","DOI":"10.1145/3410404.3414248","event-place":"New York, NY, USA","ISBN":"978-1-4503-8074-4","page":"231–240","publisher":"Association for Computing Machinery","publisher-place":"New York, NY, USA","source":"ACM Digital Library","title":"I Don't Care as Long as It's Good: Player Preferences for Real-Time and Turn-Based Combat Systems in Computer RPGs","title-short":"I Don't Care as Long as It's Good","URL":"https://doi.org/10.1145/3410404.3414248","author":[{"family":"Mäkelä","given":"Ville"},{"family":"Schmidt","given":"Albrecht"}],"accessed":{"date-parts":[["2026",1,7]]},"issued":{"date-parts":[["2020",11,3]]}}}],"schema":"https://github.com/citation-style-language/schema/raw/master/csl-citation.json"} </w:instrText>
+      </w:r>
+      <w:r>
+        <w:rPr>
+          <w:rFonts w:ascii="Calibri" w:hAnsi="Calibri" w:cs="Calibri"/>
+          <w:lang w:val="pl-PL"/>
+        </w:rPr>
+        <w:fldChar w:fldCharType="separate"/>
+      </w:r>
+      <w:r>
+        <w:rPr>
+          <w:rFonts w:ascii="Calibri" w:hAnsi="Calibri" w:cs="Calibri"/>
+          <w:lang w:val="pl-PL"/>
+        </w:rPr>
+        <w:t>[5]</w:t>
+      </w:r>
+      <w:r>
+        <w:rPr>
+          <w:rFonts w:ascii="Calibri" w:hAnsi="Calibri" w:cs="Calibri"/>
+          <w:lang w:val="pl-PL"/>
+        </w:rPr>
+        <w:fldChar w:fldCharType="end"/>
+      </w:r>
+      <w:r>
+        <w:rPr>
+          <w:rFonts w:ascii="Calibri" w:hAnsi="Calibri" w:cs="Calibri"/>
+          <w:lang w:val="pl-PL"/>
+        </w:rPr>
+        <w:t>.</w:t>
+      </w:r>
+    </w:p>
+    <w:p>
+      <w:pPr>
+        <w:jc w:val="both"/>
+        <w:rPr>
+          <w:rFonts w:ascii="Calibri" w:hAnsi="Calibri" w:cs="Calibri"/>
+          <w:lang w:val="pl-PL"/>
+        </w:rPr>
+      </w:pPr>
+      <w:r>
+        <w:rPr>
+          <w:rFonts w:ascii="Calibri" w:hAnsi="Calibri" w:cs="Calibri"/>
+          <w:lang w:val="pl-PL"/>
+        </w:rPr>
+        <w:t xml:space="preserve">W literaturze podkreśla się, że systemu </w:t>
+      </w:r>
+      <w:proofErr w:type="spellStart"/>
+      <w:r>
+        <w:rPr>
+          <w:rFonts w:ascii="Calibri" w:hAnsi="Calibri" w:cs="Calibri"/>
+          <w:lang w:val="pl-PL"/>
+        </w:rPr>
+        <w:t>turowe</w:t>
+      </w:r>
+      <w:proofErr w:type="spellEnd"/>
+      <w:r>
+        <w:rPr>
+          <w:rFonts w:ascii="Calibri" w:hAnsi="Calibri" w:cs="Calibri"/>
+          <w:lang w:val="pl-PL"/>
+        </w:rPr>
+        <w:t xml:space="preserve"> pozwalają na rozbudowane mechaniki zarządzania drużyną oraz precyzyjne podejmowanie decyzji, co odbywa się jednak kosztem dynamiki rozgrywki</w:t>
+      </w:r>
+      <w:r>
+        <w:rPr>
+          <w:rFonts w:ascii="Calibri" w:hAnsi="Calibri" w:cs="Calibri"/>
+          <w:lang w:val="pl-PL"/>
+        </w:rPr>
+        <w:fldChar w:fldCharType="begin"/>
+      </w:r>
+      <w:r>
+        <w:rPr>
+          <w:rFonts w:ascii="Calibri" w:hAnsi="Calibri" w:cs="Calibri"/>
+          <w:lang w:val="pl-PL"/>
+        </w:rPr>
+        <w:instrText xml:space="preserve"> ADDIN ZOTERO_ITEM CSL_CITATION {"citationID":"P5WIdfr7","properties":{"formattedCitation":"[5]","plainCitation":"[5]","noteIndex":0},"citationItems":[{"id":25,"uris":["http://zotero.org/users/local/6LASUXw6/items/BS963WXX"],"itemData":{"id":25,"type":"paper-conference","abstract":"Combat systems are a fundamental part of computer role-playing games (RPGs). Popular media articles and online discussions suggest that players have very strong opinions on combat styles, in particular, whether they like RPGs with real-time or turn-based combat systems. However, there is little scientific research into this question. With our research we aim to systematically explore combat style preferences and determine the underlying reasons for preferring certain types over others. To this end, we analyzed a set of online discussions (546 posts) with regard to three broad combat system categories: Real-Time (RT), Turn-Based (TB), and Real-Time with Pause (RTwP). Our results suggest that while most players indeed do have a preference for one combat style, most players are still largely or completely open to other styles of combat. We furthermore identify common positive and negative traits of different combat styles and discuss implications for combat design.","collection-title":"CHI PLAY '20","container-title":"Proceedings of the Annual Symposium on Computer-Human Interaction in Play","DOI":"10.1145/3410404.3414248","event-place":"New York, NY, USA","ISBN":"978-1-4503-8074-4","page":"231–240","publisher":"Association for Computing Machinery","publisher-place":"New York, NY, USA","source":"ACM Digital Library","title":"I Don't Care as Long as It's Good: Player Preferences for Real-Time and Turn-Based Combat Systems in Computer RPGs","title-short":"I Don't Care as Long as It's Good","URL":"https://doi.org/10.1145/3410404.3414248","author":[{"family":"Mäkelä","given":"Ville"},{"family":"Schmidt","given":"Albrecht"}],"accessed":{"date-parts":[["2026",1,7]]},"issued":{"date-parts":[["2020",11,3]]}}}],"schema":"https://github.com/citation-style-language/schema/raw/master/csl-citation.json"} </w:instrText>
+      </w:r>
+      <w:r>
+        <w:rPr>
+          <w:rFonts w:ascii="Calibri" w:hAnsi="Calibri" w:cs="Calibri"/>
+          <w:lang w:val="pl-PL"/>
+        </w:rPr>
+        <w:fldChar w:fldCharType="separate"/>
+      </w:r>
+      <w:r>
+        <w:rPr>
+          <w:rFonts w:ascii="Calibri" w:hAnsi="Calibri" w:cs="Calibri"/>
+          <w:lang w:val="pl-PL"/>
+        </w:rPr>
+        <w:t>[5]</w:t>
+      </w:r>
+      <w:r>
+        <w:rPr>
+          <w:rFonts w:ascii="Calibri" w:hAnsi="Calibri" w:cs="Calibri"/>
+          <w:lang w:val="pl-PL"/>
+        </w:rPr>
+        <w:fldChar w:fldCharType="end"/>
+      </w:r>
+      <w:r>
+        <w:rPr>
+          <w:rFonts w:ascii="Calibri" w:hAnsi="Calibri" w:cs="Calibri"/>
+          <w:lang w:val="pl-PL"/>
+        </w:rPr>
+        <w:t>. Wolniejsze tempo walki oraz konieczność oczekiwania na zakończenie tur przeciwników mogą prowadzić do obniżenia intensywności i płynności gry w przypadku wystąpienia wielu przeciwników.</w:t>
+      </w:r>
+    </w:p>
+    <w:p>
+      <w:pPr>
+        <w:jc w:val="both"/>
+        <w:rPr>
+          <w:rFonts w:ascii="Calibri" w:hAnsi="Calibri" w:cs="Calibri"/>
+          <w:lang w:val="pl-PL"/>
+        </w:rPr>
+      </w:pPr>
+      <w:r>
+        <w:rPr>
+          <w:rFonts w:ascii="Calibri" w:hAnsi="Calibri" w:cs="Calibri"/>
+          <w:lang w:val="pl-PL"/>
+        </w:rPr>
+        <w:t>W</w:t>
+      </w:r>
+      <w:r>
+        <w:rPr>
+          <w:rFonts w:ascii="Calibri" w:hAnsi="Calibri" w:cs="Calibri"/>
+          <w:lang w:val="pl-PL"/>
+        </w:rPr>
+        <w:t>alka w czasie rzeczywistym (Real- Time Combat)</w:t>
+      </w:r>
+    </w:p>
+    <w:p>
+      <w:pPr>
+        <w:jc w:val="both"/>
+        <w:rPr>
+          <w:rFonts w:ascii="Calibri" w:hAnsi="Calibri" w:cs="Calibri"/>
+          <w:lang w:val="pl-PL"/>
+        </w:rPr>
+      </w:pPr>
+      <w:r>
+        <w:rPr>
+          <w:rFonts w:ascii="Calibri" w:hAnsi="Calibri" w:cs="Calibri"/>
+          <w:lang w:val="pl-PL"/>
+        </w:rPr>
+        <w:t xml:space="preserve">Systemy walki w czasie rzeczywistym charakteryzują się tym, że wszystkie działania odbywają się nieprzerwanie, bez podziału na tury. </w:t>
+      </w:r>
+      <w:r>
+        <w:rPr>
+          <w:rFonts w:ascii="Calibri" w:hAnsi="Calibri" w:cs="Calibri"/>
+          <w:lang w:val="pl-PL"/>
+        </w:rPr>
+        <w:t xml:space="preserve">Gracz przez cały czas zachowuje bezpośrednią kontrolę nad postacią i jest odpowiedzialny za wykonywanie akcji dostępnych w danym systemie, takich </w:t>
+      </w:r>
+      <w:r>
+        <w:rPr>
+          <w:rFonts w:ascii="Calibri" w:hAnsi="Calibri" w:cs="Calibri"/>
+          <w:lang w:val="pl-PL"/>
+        </w:rPr>
+        <w:lastRenderedPageBreak/>
+        <w:t>jak atak, ruch, unik czy blokowanie. Tego typu rozwiązanie wymaga szybkiej reakcji, dobrej koordynacji wzrokowo-ruchowej oraz umiejętności podejmowania decyzji pod presją czasu</w:t>
+      </w:r>
+      <w:r>
+        <w:rPr>
+          <w:rFonts w:ascii="Calibri" w:hAnsi="Calibri" w:cs="Calibri"/>
+          <w:lang w:val="pl-PL"/>
+        </w:rPr>
+        <w:fldChar w:fldCharType="begin"/>
+      </w:r>
+      <w:r>
+        <w:rPr>
+          <w:rFonts w:ascii="Calibri" w:hAnsi="Calibri" w:cs="Calibri"/>
+          <w:lang w:val="pl-PL"/>
+        </w:rPr>
+        <w:instrText xml:space="preserve"> ADDIN ZOTERO_ITEM CSL_CITATION {"citationID":"BiXEbXAi","properties":{"formattedCitation":"[5]","plainCitation":"[5]","noteIndex":0},"citationItems":[{"id":25,"uris":["http://zotero.org/users/local/6LASUXw6/items/BS963WXX"],"itemData":{"id":25,"type":"paper-conference","abstract":"Combat systems are a fundamental part of computer role-playing games (RPGs). Popular media articles and online discussions suggest that players have very strong opinions on combat styles, in particular, whether they like RPGs with real-time or turn-based combat systems. However, there is little scientific research into this question. With our research we aim to systematically explore combat style preferences and determine the underlying reasons for preferring certain types over others. To this end, we analyzed a set of online discussions (546 posts) with regard to three broad combat system categories: Real-Time (RT), Turn-Based (TB), and Real-Time with Pause (RTwP). Our results suggest that while most players indeed do have a preference for one combat style, most players are still largely or completely open to other styles of combat. We furthermore identify common positive and negative traits of different combat styles and discuss implications for combat design.","collection-title":"CHI PLAY '20","container-title":"Proceedings of the Annual Symposium on Computer-Human Interaction in Play","DOI":"10.1145/3410404.3414248","event-place":"New York, NY, USA","ISBN":"978-1-4503-8074-4","page":"231–240","publisher":"Association for Computing Machinery","publisher-place":"New York, NY, USA","source":"ACM Digital Library","title":"I Don't Care as Long as It's Good: Player Preferences for Real-Time and Turn-Based Combat Systems in Computer RPGs","title-short":"I Don't Care as Long as It's Good","URL":"https://doi.org/10.1145/3410404.3414248","author":[{"family":"Mäkelä","given":"Ville"},{"family":"Schmidt","given":"Albrecht"}],"accessed":{"date-parts":[["2026",1,7]]},"issued":{"date-parts":[["2020",11,3]]}}}],"schema":"https://github.com/citation-style-language/schema/raw/master/csl-citation.json"} </w:instrText>
+      </w:r>
+      <w:r>
+        <w:rPr>
+          <w:rFonts w:ascii="Calibri" w:hAnsi="Calibri" w:cs="Calibri"/>
+          <w:lang w:val="pl-PL"/>
+        </w:rPr>
+        <w:fldChar w:fldCharType="separate"/>
+      </w:r>
+      <w:r>
+        <w:rPr>
+          <w:rFonts w:ascii="Calibri" w:hAnsi="Calibri" w:cs="Calibri"/>
+          <w:lang w:val="pl-PL"/>
+        </w:rPr>
+        <w:t>[5]</w:t>
+      </w:r>
+      <w:r>
+        <w:rPr>
+          <w:rFonts w:ascii="Calibri" w:hAnsi="Calibri" w:cs="Calibri"/>
+          <w:lang w:val="pl-PL"/>
+        </w:rPr>
+        <w:fldChar w:fldCharType="end"/>
+      </w:r>
+      <w:r>
+        <w:rPr>
+          <w:rFonts w:ascii="Calibri" w:hAnsi="Calibri" w:cs="Calibri"/>
+          <w:lang w:val="pl-PL"/>
+        </w:rPr>
+        <w:t>.</w:t>
+      </w:r>
+    </w:p>
+    <w:p>
+      <w:pPr>
+        <w:jc w:val="both"/>
+        <w:rPr>
+          <w:rFonts w:ascii="Calibri" w:hAnsi="Calibri" w:cs="Calibri"/>
+          <w:lang w:val="pl-PL"/>
+        </w:rPr>
+      </w:pPr>
+      <w:r>
+        <w:rPr>
+          <w:rFonts w:ascii="Calibri" w:hAnsi="Calibri" w:cs="Calibri"/>
+          <w:lang w:val="pl-PL"/>
+        </w:rPr>
+        <w:t xml:space="preserve">W grach wykorzystujących walkę w czasie rzeczywistym kluczowe znaczenie mają mechanizmy detekcji kolizji oraz systemy </w:t>
+      </w:r>
+      <w:proofErr w:type="spellStart"/>
+      <w:r>
+        <w:rPr>
+          <w:rFonts w:ascii="Calibri" w:hAnsi="Calibri" w:cs="Calibri"/>
+          <w:lang w:val="pl-PL"/>
+        </w:rPr>
+        <w:t>hitboxów</w:t>
+      </w:r>
+      <w:proofErr w:type="spellEnd"/>
+      <w:r>
+        <w:rPr>
+          <w:rFonts w:ascii="Calibri" w:hAnsi="Calibri" w:cs="Calibri"/>
+          <w:lang w:val="pl-PL"/>
+        </w:rPr>
+        <w:t xml:space="preserve">, które umożliwiają precyzyjne wykrywanie trafień. Każdy atak generuje obszar oddziaływania, który w momencie kolizji z </w:t>
+      </w:r>
+      <w:proofErr w:type="spellStart"/>
+      <w:r>
+        <w:rPr>
+          <w:rFonts w:ascii="Calibri" w:hAnsi="Calibri" w:cs="Calibri"/>
+          <w:lang w:val="pl-PL"/>
+        </w:rPr>
+        <w:t>hitboxem</w:t>
+      </w:r>
+      <w:proofErr w:type="spellEnd"/>
+      <w:r>
+        <w:rPr>
+          <w:rFonts w:ascii="Calibri" w:hAnsi="Calibri" w:cs="Calibri"/>
+          <w:lang w:val="pl-PL"/>
+        </w:rPr>
+        <w:t xml:space="preserve"> skutkuje zadaniem obrażeń jednostce. Rozwiązanie to pozwala na dynamiczne i responsywne starcia.</w:t>
+      </w:r>
+    </w:p>
+    <w:p>
+      <w:pPr>
+        <w:jc w:val="both"/>
+        <w:rPr>
+          <w:rFonts w:ascii="Calibri" w:hAnsi="Calibri" w:cs="Calibri"/>
+          <w:lang w:val="pl-PL"/>
+        </w:rPr>
+      </w:pPr>
+      <w:proofErr w:type="spellStart"/>
+      <w:r>
+        <w:rPr>
+          <w:rFonts w:ascii="Calibri" w:hAnsi="Calibri" w:cs="Calibri"/>
+          <w:lang w:val="pl-PL"/>
+        </w:rPr>
+        <w:t>Jednoczeńnie</w:t>
+      </w:r>
+      <w:proofErr w:type="spellEnd"/>
+      <w:r>
+        <w:rPr>
+          <w:rFonts w:ascii="Calibri" w:hAnsi="Calibri" w:cs="Calibri"/>
+          <w:lang w:val="pl-PL"/>
+        </w:rPr>
+        <w:t xml:space="preserve"> literatura wskazuje, że systemy czasu rzeczywistego mogą prowadzić do uproszczenia mechanik walki oraz nadmiernego polegania na zręczności graczy</w:t>
+      </w:r>
+      <w:r>
+        <w:rPr>
+          <w:rFonts w:ascii="Calibri" w:hAnsi="Calibri" w:cs="Calibri"/>
+          <w:lang w:val="pl-PL"/>
+        </w:rPr>
+        <w:fldChar w:fldCharType="begin"/>
+      </w:r>
+      <w:r>
+        <w:rPr>
+          <w:rFonts w:ascii="Calibri" w:hAnsi="Calibri" w:cs="Calibri"/>
+          <w:lang w:val="pl-PL"/>
+        </w:rPr>
+        <w:instrText xml:space="preserve"> ADDIN ZOTERO_ITEM CSL_CITATION {"citationID":"EV1W1ggS","properties":{"formattedCitation":"[5]","plainCitation":"[5]","noteIndex":0},"citationItems":[{"id":25,"uris":["http://zotero.org/users/local/6LASUXw6/items/BS963WXX"],"itemData":{"id":25,"type":"paper-conference","abstract":"Combat systems are a fundamental part of computer role-playing games (RPGs). Popular media articles and online discussions suggest that players have very strong opinions on combat styles, in particular, whether they like RPGs with real-time or turn-based combat systems. However, there is little scientific research into this question. With our research we aim to systematically explore combat style preferences and determine the underlying reasons for preferring certain types over others. To this end, we analyzed a set of online discussions (546 posts) with regard to three broad combat system categories: Real-Time (RT), Turn-Based (TB), and Real-Time with Pause (RTwP). Our results suggest that while most players indeed do have a preference for one combat style, most players are still largely or completely open to other styles of combat. We furthermore identify common positive and negative traits of different combat styles and discuss implications for combat design.","collection-title":"CHI PLAY '20","container-title":"Proceedings of the Annual Symposium on Computer-Human Interaction in Play","DOI":"10.1145/3410404.3414248","event-place":"New York, NY, USA","ISBN":"978-1-4503-8074-4","page":"231–240","publisher":"Association for Computing Machinery","publisher-place":"New York, NY, USA","source":"ACM Digital Library","title":"I Don't Care as Long as It's Good: Player Preferences for Real-Time and Turn-Based Combat Systems in Computer RPGs","title-short":"I Don't Care as Long as It's Good","URL":"https://doi.org/10.1145/3410404.3414248","author":[{"family":"Mäkelä","given":"Ville"},{"family":"Schmidt","given":"Albrecht"}],"accessed":{"date-parts":[["2026",1,7]]},"issued":{"date-parts":[["2020",11,3]]}}}],"schema":"https://github.com/citation-style-language/schema/raw/master/csl-citation.json"} </w:instrText>
+      </w:r>
+      <w:r>
+        <w:rPr>
+          <w:rFonts w:ascii="Calibri" w:hAnsi="Calibri" w:cs="Calibri"/>
+          <w:lang w:val="pl-PL"/>
+        </w:rPr>
+        <w:fldChar w:fldCharType="separate"/>
+      </w:r>
+      <w:r>
+        <w:rPr>
+          <w:rFonts w:ascii="Calibri" w:hAnsi="Calibri" w:cs="Calibri"/>
+          <w:lang w:val="pl-PL"/>
+        </w:rPr>
+        <w:t>[5]</w:t>
+      </w:r>
+      <w:r>
+        <w:rPr>
+          <w:rFonts w:ascii="Calibri" w:hAnsi="Calibri" w:cs="Calibri"/>
+          <w:lang w:val="pl-PL"/>
+        </w:rPr>
+        <w:fldChar w:fldCharType="end"/>
+      </w:r>
+      <w:r>
+        <w:rPr>
+          <w:rFonts w:ascii="Calibri" w:hAnsi="Calibri" w:cs="Calibri"/>
+          <w:lang w:val="pl-PL"/>
+        </w:rPr>
+        <w:t>, co w niektórych przypadkach ogranicza głębię strategiczną rozgrywki.</w:t>
+      </w:r>
+    </w:p>
+    <w:p>
+      <w:pPr>
+        <w:jc w:val="both"/>
+        <w:rPr>
+          <w:rFonts w:ascii="Calibri" w:hAnsi="Calibri" w:cs="Calibri"/>
+          <w:lang w:val="pl-PL"/>
+        </w:rPr>
+      </w:pPr>
+      <w:r>
+        <w:rPr>
+          <w:rFonts w:ascii="Calibri" w:hAnsi="Calibri" w:cs="Calibri"/>
+          <w:lang w:val="pl-PL"/>
+        </w:rPr>
+        <w:t>W</w:t>
+      </w:r>
+      <w:r>
+        <w:rPr>
+          <w:rFonts w:ascii="Calibri" w:hAnsi="Calibri" w:cs="Calibri"/>
+          <w:lang w:val="pl-PL"/>
+        </w:rPr>
+        <w:t xml:space="preserve">alka w czasie rzeczywistym z możliwością pauzy (Real-Time with </w:t>
+      </w:r>
+      <w:proofErr w:type="spellStart"/>
+      <w:r>
+        <w:rPr>
+          <w:rFonts w:ascii="Calibri" w:hAnsi="Calibri" w:cs="Calibri"/>
+          <w:lang w:val="pl-PL"/>
+        </w:rPr>
+        <w:t>Pause</w:t>
+      </w:r>
+      <w:proofErr w:type="spellEnd"/>
+      <w:r>
+        <w:rPr>
+          <w:rFonts w:ascii="Calibri" w:hAnsi="Calibri" w:cs="Calibri"/>
+          <w:lang w:val="pl-PL"/>
+        </w:rPr>
+        <w:t xml:space="preserve"> Combat)</w:t>
+      </w:r>
+    </w:p>
+    <w:p>
+      <w:pPr>
+        <w:jc w:val="both"/>
+        <w:rPr>
+          <w:rFonts w:ascii="Calibri" w:hAnsi="Calibri" w:cs="Calibri"/>
+          <w:lang w:val="pl-PL"/>
+        </w:rPr>
+      </w:pPr>
+      <w:r>
+        <w:rPr>
+          <w:rFonts w:ascii="Calibri" w:hAnsi="Calibri" w:cs="Calibri"/>
+          <w:lang w:val="pl-PL"/>
+        </w:rPr>
+        <w:t xml:space="preserve">Systemy walki w czasie rzeczywistym z możliwością pauzy stanowią rozwiązanie pośrednie pomiędzy walką </w:t>
+      </w:r>
+      <w:proofErr w:type="spellStart"/>
+      <w:r>
+        <w:rPr>
+          <w:rFonts w:ascii="Calibri" w:hAnsi="Calibri" w:cs="Calibri"/>
+          <w:lang w:val="pl-PL"/>
+        </w:rPr>
+        <w:t>turową</w:t>
+      </w:r>
+      <w:proofErr w:type="spellEnd"/>
+      <w:r>
+        <w:rPr>
+          <w:rFonts w:ascii="Calibri" w:hAnsi="Calibri" w:cs="Calibri"/>
+          <w:lang w:val="pl-PL"/>
+        </w:rPr>
+        <w:t xml:space="preserve"> a walką w czasie rzeczywistym. Rozgrywka domyślnie przebiega w czasie rzeczywistym, jednak gracz może w dowolnym momencie zatrzymać akcję w celu analizy sytuacji lin zaplanowania kolejnych działań</w:t>
+      </w:r>
+      <w:r>
+        <w:rPr>
+          <w:rFonts w:ascii="Calibri" w:hAnsi="Calibri" w:cs="Calibri"/>
+          <w:lang w:val="pl-PL"/>
+        </w:rPr>
+        <w:fldChar w:fldCharType="begin"/>
+      </w:r>
+      <w:r>
+        <w:rPr>
+          <w:rFonts w:ascii="Calibri" w:hAnsi="Calibri" w:cs="Calibri"/>
+          <w:lang w:val="pl-PL"/>
+        </w:rPr>
+        <w:instrText xml:space="preserve"> ADDIN ZOTERO_ITEM CSL_CITATION {"citationID":"nPMrn6Qp","properties":{"formattedCitation":"[5]","plainCitation":"[5]","noteIndex":0},"citationItems":[{"id":25,"uris":["http://zotero.org/users/local/6LASUXw6/items/BS963WXX"],"itemData":{"id":25,"type":"paper-conference","abstract":"Combat systems are a fundamental part of computer role-playing games (RPGs). Popular media articles and online discussions suggest that players have very strong opinions on combat styles, in particular, whether they like RPGs with real-time or turn-based combat systems. However, there is little scientific research into this question. With our research we aim to systematically explore combat style preferences and determine the underlying reasons for preferring certain types over others. To this end, we analyzed a set of online discussions (546 posts) with regard to three broad combat system categories: Real-Time (RT), Turn-Based (TB), and Real-Time with Pause (RTwP). Our results suggest that while most players indeed do have a preference for one combat style, most players are still largely or completely open to other styles of combat. We furthermore identify common positive and negative traits of different combat styles and discuss implications for combat design.","collection-title":"CHI PLAY '20","container-title":"Proceedings of the Annual Symposium on Computer-Human Interaction in Play","DOI":"10.1145/3410404.3414248","event-place":"New York, NY, USA","ISBN":"978-1-4503-8074-4","page":"231–240","publisher":"Association for Computing Machinery","publisher-place":"New York, NY, USA","source":"ACM Digital Library","title":"I Don't Care as Long as It's Good: Player Preferences for Real-Time and Turn-Based Combat Systems in Computer RPGs","title-short":"I Don't Care as Long as It's Good","URL":"https://doi.org/10.1145/3410404.3414248","author":[{"family":"Mäkelä","given":"Ville"},{"family":"Schmidt","given":"Albrecht"}],"accessed":{"date-parts":[["2026",1,7]]},"issued":{"date-parts":[["2020",11,3]]}}}],"schema":"https://github.com/citation-style-language/schema/raw/master/csl-citation.json"} </w:instrText>
+      </w:r>
+      <w:r>
+        <w:rPr>
+          <w:rFonts w:ascii="Calibri" w:hAnsi="Calibri" w:cs="Calibri"/>
+          <w:lang w:val="pl-PL"/>
+        </w:rPr>
+        <w:fldChar w:fldCharType="separate"/>
+      </w:r>
+      <w:r>
+        <w:rPr>
+          <w:rFonts w:ascii="Calibri" w:hAnsi="Calibri" w:cs="Calibri"/>
+          <w:lang w:val="pl-PL"/>
+        </w:rPr>
+        <w:t>[5]</w:t>
+      </w:r>
+      <w:r>
+        <w:rPr>
+          <w:rFonts w:ascii="Calibri" w:hAnsi="Calibri" w:cs="Calibri"/>
+          <w:lang w:val="pl-PL"/>
+        </w:rPr>
+        <w:fldChar w:fldCharType="end"/>
+      </w:r>
+      <w:r>
+        <w:rPr>
+          <w:rFonts w:ascii="Calibri" w:hAnsi="Calibri" w:cs="Calibri"/>
+          <w:lang w:val="pl-PL"/>
+        </w:rPr>
+        <w:t>.</w:t>
+      </w:r>
+    </w:p>
+    <w:p>
+      <w:pPr>
+        <w:jc w:val="both"/>
+        <w:rPr>
+          <w:rFonts w:ascii="Calibri" w:hAnsi="Calibri" w:cs="Calibri"/>
+          <w:lang w:val="pl-PL"/>
+        </w:rPr>
+      </w:pPr>
+      <w:r>
+        <w:rPr>
+          <w:rFonts w:ascii="Calibri" w:hAnsi="Calibri" w:cs="Calibri"/>
+          <w:lang w:val="pl-PL"/>
+        </w:rPr>
+        <w:t>Pauza w tych systemach walki nie pełni jedynie funkcji technicznej, lecz stanowi integralny element mechaniki walki. Pozwala na większa kontrolę nad przebiegiem starć, szczególnie w gracz opartych na zarządzanie drużyną. Przykład</w:t>
+      </w:r>
+      <w:r>
+        <w:rPr>
+          <w:rFonts w:ascii="Calibri" w:hAnsi="Calibri" w:cs="Calibri"/>
+          <w:lang w:val="pl-PL"/>
+        </w:rPr>
+        <w:t>em</w:t>
+      </w:r>
+      <w:r>
+        <w:rPr>
+          <w:rFonts w:ascii="Calibri" w:hAnsi="Calibri" w:cs="Calibri"/>
+          <w:lang w:val="pl-PL"/>
+        </w:rPr>
+        <w:t xml:space="preserve"> gier wykorzystujących </w:t>
+      </w:r>
+      <w:r>
+        <w:rPr>
+          <w:rFonts w:ascii="Calibri" w:hAnsi="Calibri" w:cs="Calibri"/>
+          <w:lang w:val="pl-PL"/>
+        </w:rPr>
+        <w:t>t</w:t>
+      </w:r>
+      <w:r>
+        <w:rPr>
+          <w:rFonts w:ascii="Calibri" w:hAnsi="Calibri" w:cs="Calibri"/>
+          <w:lang w:val="pl-PL"/>
+        </w:rPr>
+        <w:t xml:space="preserve">akie podejście jest </w:t>
+      </w:r>
+      <w:proofErr w:type="spellStart"/>
+      <w:r>
+        <w:rPr>
+          <w:rFonts w:ascii="Calibri" w:hAnsi="Calibri" w:cs="Calibri"/>
+          <w:lang w:val="pl-PL"/>
+        </w:rPr>
+        <w:t>Baldur’s</w:t>
+      </w:r>
+      <w:proofErr w:type="spellEnd"/>
+      <w:r>
+        <w:rPr>
+          <w:rFonts w:ascii="Calibri" w:hAnsi="Calibri" w:cs="Calibri"/>
+          <w:lang w:val="pl-PL"/>
+        </w:rPr>
+        <w:t xml:space="preserve"> </w:t>
+      </w:r>
+      <w:proofErr w:type="spellStart"/>
+      <w:r>
+        <w:rPr>
+          <w:rFonts w:ascii="Calibri" w:hAnsi="Calibri" w:cs="Calibri"/>
+          <w:lang w:val="pl-PL"/>
+        </w:rPr>
+        <w:t>Gate</w:t>
+      </w:r>
+      <w:proofErr w:type="spellEnd"/>
+      <w:r>
+        <w:rPr>
+          <w:rFonts w:ascii="Calibri" w:hAnsi="Calibri" w:cs="Calibri"/>
+          <w:lang w:val="pl-PL"/>
+        </w:rPr>
+        <w:t>, w którym prostsze starcia mogą być rozgrywane w pełni w czasie rzeczywistym, natomiast bardziej wymagające walki niekiedy wymagają korzystania z trybu pauzy.</w:t>
+      </w:r>
+    </w:p>
+    <w:p>
+      <w:pPr>
+        <w:jc w:val="both"/>
+        <w:rPr>
+          <w:rFonts w:ascii="Calibri" w:hAnsi="Calibri" w:cs="Calibri"/>
+          <w:lang w:val="pl-PL"/>
+        </w:rPr>
+      </w:pPr>
+      <w:r>
+        <w:rPr>
+          <w:rFonts w:ascii="Calibri" w:hAnsi="Calibri" w:cs="Calibri"/>
+          <w:lang w:val="pl-PL"/>
+        </w:rPr>
+        <w:t>Wybór systemu walki</w:t>
+      </w:r>
+    </w:p>
+    <w:p>
+      <w:pPr>
+        <w:jc w:val="both"/>
+        <w:rPr>
+          <w:rFonts w:ascii="Calibri" w:hAnsi="Calibri" w:cs="Calibri"/>
+          <w:lang w:val="pl-PL"/>
+        </w:rPr>
+      </w:pPr>
+      <w:r>
+        <w:rPr>
+          <w:rFonts w:ascii="Calibri" w:hAnsi="Calibri" w:cs="Calibri"/>
+          <w:lang w:val="pl-PL"/>
+        </w:rPr>
+        <w:t xml:space="preserve">Analiza systemów walki stosowanych w grach komputerowych wskazuje, że wybór konkretnego modelu zależy od charakteru rozgrywki oraz oczekiwanego poziomu dynamiki i kontroli. W grach typu Action-RPG dobrze sprawdzają się systemy walki w czasie rzeczywistym, które zapewniają intensywność starć i wymagają szybkiej reakcji gracza. </w:t>
+      </w:r>
+    </w:p>
+    <w:p>
+      <w:pPr>
+        <w:jc w:val="both"/>
+        <w:rPr>
+          <w:rFonts w:ascii="Calibri" w:hAnsi="Calibri" w:cs="Calibri"/>
+          <w:lang w:val="pl-PL"/>
+        </w:rPr>
+      </w:pPr>
+    </w:p>
+    <w:p>
+      <w:pPr>
+        <w:jc w:val="both"/>
+        <w:rPr>
+          <w:rFonts w:ascii="Calibri" w:hAnsi="Calibri" w:cs="Calibri"/>
+          <w:lang w:val="pl-PL"/>
+        </w:rPr>
+      </w:pPr>
+      <w:r>
+        <w:rPr>
+          <w:rFonts w:ascii="Calibri" w:hAnsi="Calibri" w:cs="Calibri"/>
+          <w:lang w:val="pl-PL"/>
+        </w:rPr>
+        <w:t>A</w:t>
+      </w:r>
+      <w:r>
+        <w:rPr>
+          <w:rFonts w:ascii="Calibri" w:hAnsi="Calibri" w:cs="Calibri"/>
+          <w:lang w:val="pl-PL"/>
+        </w:rPr>
+        <w:t>lgorytm wyszukiwania ścieżki</w:t>
       </w:r>
     </w:p>
     <w:p>
@@ -3201,25 +3949,58 @@
         <w:jc w:val="both"/>
         <w:rPr>
           <w:rFonts w:ascii="Calibri" w:hAnsi="Calibri" w:cs="Calibri"/>
-        </w:rPr>
-      </w:pPr>
+          <w:lang w:val="pl-PL"/>
+        </w:rPr>
+      </w:pPr>
+      <w:r>
+        <w:rPr>
+          <w:rFonts w:ascii="Calibri" w:hAnsi="Calibri" w:cs="Calibri"/>
+          <w:lang w:val="pl-PL"/>
+        </w:rPr>
+        <w:t xml:space="preserve">Poniżej przedstawione zostały algorytmy </w:t>
+      </w:r>
+      <w:r>
+        <w:rPr>
+          <w:rFonts w:ascii="Calibri" w:hAnsi="Calibri" w:cs="Calibri"/>
+          <w:lang w:val="pl-PL"/>
+        </w:rPr>
+        <w:t xml:space="preserve">wyszukiwania ścieżki rozpatrywane przy </w:t>
+      </w:r>
       <w:proofErr w:type="spellStart"/>
       <w:r>
         <w:rPr>
           <w:rFonts w:ascii="Calibri" w:hAnsi="Calibri" w:cs="Calibri"/>
-        </w:rPr>
-        <w:t>Al</w:t>
-      </w:r>
-      <w:r>
-        <w:rPr>
-          <w:rFonts w:ascii="Calibri" w:hAnsi="Calibri" w:cs="Calibri"/>
-        </w:rPr>
-        <w:t>gorytm</w:t>
+          <w:lang w:val="pl-PL"/>
+        </w:rPr>
+        <w:t>wybiorze</w:t>
       </w:r>
       <w:proofErr w:type="spellEnd"/>
       <w:r>
         <w:rPr>
           <w:rFonts w:ascii="Calibri" w:hAnsi="Calibri" w:cs="Calibri"/>
+          <w:lang w:val="pl-PL"/>
+        </w:rPr>
+        <w:t xml:space="preserve"> odpowiedniego do projektu.</w:t>
+      </w:r>
+    </w:p>
+    <w:p>
+      <w:pPr>
+        <w:jc w:val="both"/>
+        <w:rPr>
+          <w:rFonts w:ascii="Calibri" w:hAnsi="Calibri" w:cs="Calibri"/>
+        </w:rPr>
+      </w:pPr>
+      <w:proofErr w:type="spellStart"/>
+      <w:r>
+        <w:rPr>
+          <w:rFonts w:ascii="Calibri" w:hAnsi="Calibri" w:cs="Calibri"/>
+        </w:rPr>
+        <w:t>Algorytm</w:t>
+      </w:r>
+      <w:proofErr w:type="spellEnd"/>
+      <w:r>
+        <w:rPr>
+          <w:rFonts w:ascii="Calibri" w:hAnsi="Calibri" w:cs="Calibri"/>
         </w:rPr>
         <w:t xml:space="preserve"> Breadth First Search – BFS</w:t>
       </w:r>
@@ -3258,7 +4039,15 @@
           <w:rFonts w:ascii="Calibri" w:hAnsi="Calibri" w:cs="Calibri"/>
           <w:lang w:val="pl-PL"/>
         </w:rPr>
-        <w:t>o wyszukiwania ścieżek jest algorytm BFS. Polega on na systematycznym odwiedzaniu olejnych węzłów grafu poziomami, rozpoczynając od węzła startowanego. Zaletą BFS jest gwarancja odnalezienia najkrótszej ścieżki w grafie o jednakowych kosztach przejścia pomiędzy węzłami. Wadą natomiast jest wysokie zużycie pamięci o czasu obliczeniowego, wynikającego z konieczności przechowywania i analizowania wszystkich odwiedzonych węzłów</w:t>
+        <w:t xml:space="preserve">o wyszukiwania ścieżek jest algorytm BFS. Polega on na systematycznym odwiedzaniu olejnych węzłów grafu poziomami, </w:t>
+      </w:r>
+      <w:r>
+        <w:rPr>
+          <w:rFonts w:ascii="Calibri" w:hAnsi="Calibri" w:cs="Calibri"/>
+          <w:lang w:val="pl-PL"/>
+        </w:rPr>
+        <w:lastRenderedPageBreak/>
+        <w:t>rozpoczynając od węzła startowanego. Zaletą BFS jest gwarancja odnalezienia najkrótszej ścieżki w grafie o jednakowych kosztach przejścia pomiędzy węzłami. Wadą natomiast jest wysokie zużycie pamięci o czasu obliczeniowego, wynikającego z konieczności przechowywania i analizowania wszystkich odwiedzonych węzłów</w:t>
       </w:r>
       <w:r>
         <w:rPr>
@@ -3272,7 +4061,7 @@
           <w:rFonts w:ascii="Calibri" w:hAnsi="Calibri" w:cs="Calibri"/>
           <w:lang w:val="pl-PL"/>
         </w:rPr>
-        <w:instrText xml:space="preserve"> ADDIN ZOTERO_ITEM CSL_CITATION {"citationID":"SD6gKYsR","properties":{"formattedCitation":"[5]","plainCitation":"[5]","noteIndex":0},"citationItems":[{"id":23,"uris":["http://zotero.org/users/local/6LASUXw6/items/L9HEFN2C"],"itemData":{"id":23,"type":"article-journal","abstract":"This paper provides a performance comparison of different pathfinding Algorithms used in video games. The Algorithms have been classified into three categories: informed, uninformed, and metaheuristic. Both a practical and a theoretical approach have been adopted in this paper. The practical approach involved the implementation of specific Algorithms such as Dijkstra’s, A-star, Breadth First Search, and Greedy Best First. The comparison of these Algorithms is based on different criteria including execution time, total number of iterations, shortest path length, and grid size. For the theoretical approach, information was collected from various papers to compare other Algorithms with the implemented ones. The Unity game engine was used in implementing the Algorithms. The environment used was a two-dimensional grid system.","container-title":"Applied Sciences","DOI":"10.3390/app12115499","ISSN":"2076-3417","issue":"11","language":"en","license":"http://creativecommons.org/licenses/by/3.0/","note":"publisher: Multidisciplinary Digital Publishing Institute","page":"5499","source":"www.mdpi.com","title":"A Systematic Review and Analysis of Intelligence-Based Pathfinding Algorithms in the Field of Video Games","volume":"12","author":[{"family":"Lawande","given":"Sharmad Rajnish"},{"family":"Jasmine","given":"Graceline"},{"family":"Anbarasi","given":"Jani"},{"family":"Izhar","given":"Lila Iznita"}],"issued":{"date-parts":[["2022",1]]}}}],"schema":"https://github.com/citation-style-language/schema/raw/master/csl-citation.json"} </w:instrText>
+        <w:instrText xml:space="preserve"> ADDIN ZOTERO_ITEM CSL_CITATION {"citationID":"SD6gKYsR","properties":{"formattedCitation":"[6]","plainCitation":"[6]","noteIndex":0},"citationItems":[{"id":23,"uris":["http://zotero.org/users/local/6LASUXw6/items/L9HEFN2C"],"itemData":{"id":23,"type":"article-journal","abstract":"This paper provides a performance comparison of different pathfinding Algorithms used in video games. The Algorithms have been classified into three categories: informed, uninformed, and metaheuristic. Both a practical and a theoretical approach have been adopted in this paper. The practical approach involved the implementation of specific Algorithms such as Dijkstra’s, A-star, Breadth First Search, and Greedy Best First. The comparison of these Algorithms is based on different criteria including execution time, total number of iterations, shortest path length, and grid size. For the theoretical approach, information was collected from various papers to compare other Algorithms with the implemented ones. The Unity game engine was used in implementing the Algorithms. The environment used was a two-dimensional grid system.","container-title":"Applied Sciences","DOI":"10.3390/app12115499","ISSN":"2076-3417","issue":"11","language":"en","license":"http://creativecommons.org/licenses/by/3.0/","note":"publisher: Multidisciplinary Digital Publishing Institute","page":"5499","source":"www.mdpi.com","title":"A Systematic Review and Analysis of Intelligence-Based Pathfinding Algorithms in the Field of Video Games","volume":"12","author":[{"family":"Lawande","given":"Sharmad Rajnish"},{"family":"Jasmine","given":"Graceline"},{"family":"Anbarasi","given":"Jani"},{"family":"Izhar","given":"Lila Iznita"}],"issued":{"date-parts":[["2022",1]]}}}],"schema":"https://github.com/citation-style-language/schema/raw/master/csl-citation.json"} </w:instrText>
       </w:r>
       <w:r>
         <w:rPr>
@@ -3286,7 +4075,7 @@
           <w:rFonts w:ascii="Calibri" w:hAnsi="Calibri" w:cs="Calibri"/>
           <w:lang w:val="pl-PL"/>
         </w:rPr>
-        <w:t>[5]</w:t>
+        <w:t>[6]</w:t>
       </w:r>
       <w:r>
         <w:rPr>
@@ -3369,7 +4158,7 @@
           <w:rFonts w:ascii="Calibri" w:hAnsi="Calibri" w:cs="Calibri"/>
           <w:lang w:val="pl-PL"/>
         </w:rPr>
-        <w:instrText xml:space="preserve"> ADDIN ZOTERO_ITEM CSL_CITATION {"citationID":"PXHdLBSk","properties":{"formattedCitation":"[5]","plainCitation":"[5]","noteIndex":0},"citationItems":[{"id":23,"uris":["http://zotero.org/users/local/6LASUXw6/items/L9HEFN2C"],"itemData":{"id":23,"type":"article-journal","abstract":"This paper provides a performance comparison of different pathfinding Algorithms used in video games. The Algorithms have been classified into three categories: informed, uninformed, and metaheuristic. Both a practical and a theoretical approach have been adopted in this paper. The practical approach involved the implementation of specific Algorithms such as Dijkstra’s, A-star, Breadth First Search, and Greedy Best First. The comparison of these Algorithms is based on different criteria including execution time, total number of iterations, shortest path length, and grid size. For the theoretical approach, information was collected from various papers to compare other Algorithms with the implemented ones. The Unity game engine was used in implementing the Algorithms. The environment used was a two-dimensional grid system.","container-title":"Applied Sciences","DOI":"10.3390/app12115499","ISSN":"2076-3417","issue":"11","language":"en","license":"http://creativecommons.org/licenses/by/3.0/","note":"publisher: Multidisciplinary Digital Publishing Institute","page":"5499","source":"www.mdpi.com","title":"A Systematic Review and Analysis of Intelligence-Based Pathfinding Algorithms in the Field of Video Games","volume":"12","author":[{"family":"Lawande","given":"Sharmad Rajnish"},{"family":"Jasmine","given":"Graceline"},{"family":"Anbarasi","given":"Jani"},{"family":"Izhar","given":"Lila Iznita"}],"issued":{"date-parts":[["2022",1]]}}}],"schema":"https://github.com/citation-style-language/schema/raw/master/csl-citation.json"} </w:instrText>
+        <w:instrText xml:space="preserve"> ADDIN ZOTERO_ITEM CSL_CITATION {"citationID":"PXHdLBSk","properties":{"formattedCitation":"[6]","plainCitation":"[6]","noteIndex":0},"citationItems":[{"id":23,"uris":["http://zotero.org/users/local/6LASUXw6/items/L9HEFN2C"],"itemData":{"id":23,"type":"article-journal","abstract":"This paper provides a performance comparison of different pathfinding Algorithms used in video games. The Algorithms have been classified into three categories: informed, uninformed, and metaheuristic. Both a practical and a theoretical approach have been adopted in this paper. The practical approach involved the implementation of specific Algorithms such as Dijkstra’s, A-star, Breadth First Search, and Greedy Best First. The comparison of these Algorithms is based on different criteria including execution time, total number of iterations, shortest path length, and grid size. For the theoretical approach, information was collected from various papers to compare other Algorithms with the implemented ones. The Unity game engine was used in implementing the Algorithms. The environment used was a two-dimensional grid system.","container-title":"Applied Sciences","DOI":"10.3390/app12115499","ISSN":"2076-3417","issue":"11","language":"en","license":"http://creativecommons.org/licenses/by/3.0/","note":"publisher: Multidisciplinary Digital Publishing Institute","page":"5499","source":"www.mdpi.com","title":"A Systematic Review and Analysis of Intelligence-Based Pathfinding Algorithms in the Field of Video Games","volume":"12","author":[{"family":"Lawande","given":"Sharmad Rajnish"},{"family":"Jasmine","given":"Graceline"},{"family":"Anbarasi","given":"Jani"},{"family":"Izhar","given":"Lila Iznita"}],"issued":{"date-parts":[["2022",1]]}}}],"schema":"https://github.com/citation-style-language/schema/raw/master/csl-citation.json"} </w:instrText>
       </w:r>
       <w:r>
         <w:rPr>
@@ -3383,7 +4172,7 @@
           <w:rFonts w:ascii="Calibri" w:hAnsi="Calibri" w:cs="Calibri"/>
           <w:lang w:val="pl-PL"/>
         </w:rPr>
-        <w:t>[5]</w:t>
+        <w:t>[6]</w:t>
       </w:r>
       <w:r>
         <w:rPr>
@@ -3413,30 +4202,22 @@
           <w:rFonts w:ascii="Calibri" w:hAnsi="Calibri" w:cs="Calibri"/>
           <w:lang w:val="pl-PL"/>
         </w:rPr>
-        <w:t>Al</w:t>
-      </w:r>
-      <w:r>
-        <w:rPr>
-          <w:rFonts w:ascii="Calibri" w:hAnsi="Calibri" w:cs="Calibri"/>
-          <w:lang w:val="pl-PL"/>
-        </w:rPr>
-        <w:t>gorytm Dijkstry</w:t>
-      </w:r>
-    </w:p>
-    <w:p>
-      <w:pPr>
-        <w:jc w:val="both"/>
-        <w:rPr>
-          <w:rFonts w:ascii="Calibri" w:hAnsi="Calibri" w:cs="Calibri"/>
-          <w:lang w:val="pl-PL"/>
-        </w:rPr>
-      </w:pPr>
-      <w:r>
-        <w:rPr>
-          <w:rFonts w:ascii="Calibri" w:hAnsi="Calibri" w:cs="Calibri"/>
-          <w:lang w:val="pl-PL"/>
-        </w:rPr>
-        <w:lastRenderedPageBreak/>
+        <w:t>Algorytm Dijkstry</w:t>
+      </w:r>
+    </w:p>
+    <w:p>
+      <w:pPr>
+        <w:jc w:val="both"/>
+        <w:rPr>
+          <w:rFonts w:ascii="Calibri" w:hAnsi="Calibri" w:cs="Calibri"/>
+          <w:lang w:val="pl-PL"/>
+        </w:rPr>
+      </w:pPr>
+      <w:r>
+        <w:rPr>
+          <w:rFonts w:ascii="Calibri" w:hAnsi="Calibri" w:cs="Calibri"/>
+          <w:lang w:val="pl-PL"/>
+        </w:rPr>
         <w:t xml:space="preserve">Algorytm </w:t>
       </w:r>
       <w:r>
@@ -3465,7 +4246,7 @@
           <w:rFonts w:ascii="Calibri" w:hAnsi="Calibri" w:cs="Calibri"/>
           <w:lang w:val="pl-PL"/>
         </w:rPr>
-        <w:instrText xml:space="preserve"> ADDIN ZOTERO_ITEM CSL_CITATION {"citationID":"ElDHzWZD","properties":{"formattedCitation":"[5]","plainCitation":"[5]","noteIndex":0},"citationItems":[{"id":23,"uris":["http://zotero.org/users/local/6LASUXw6/items/L9HEFN2C"],"itemData":{"id":23,"type":"article-journal","abstract":"This paper provides a performance comparison of different pathfinding Algorithms used in video games. The Algorithms have been classified into three categories: informed, uninformed, and metaheuristic. Both a practical and a theoretical approach have been adopted in this paper. The practical approach involved the implementation of specific Algorithms such as Dijkstra’s, A-star, Breadth First Search, and Greedy Best First. The comparison of these Algorithms is based on different criteria including execution time, total number of iterations, shortest path length, and grid size. For the theoretical approach, information was collected from various papers to compare other Algorithms with the implemented ones. The Unity game engine was used in implementing the Algorithms. The environment used was a two-dimensional grid system.","container-title":"Applied Sciences","DOI":"10.3390/app12115499","ISSN":"2076-3417","issue":"11","language":"en","license":"http://creativecommons.org/licenses/by/3.0/","note":"publisher: Multidisciplinary Digital Publishing Institute","page":"5499","source":"www.mdpi.com","title":"A Systematic Review and Analysis of Intelligence-Based Pathfinding Algorithms in the Field of Video Games","volume":"12","author":[{"family":"Lawande","given":"Sharmad Rajnish"},{"family":"Jasmine","given":"Graceline"},{"family":"Anbarasi","given":"Jani"},{"family":"Izhar","given":"Lila Iznita"}],"issued":{"date-parts":[["2022",1]]}}}],"schema":"https://github.com/citation-style-language/schema/raw/master/csl-citation.json"} </w:instrText>
+        <w:instrText xml:space="preserve"> ADDIN ZOTERO_ITEM CSL_CITATION {"citationID":"ElDHzWZD","properties":{"formattedCitation":"[6]","plainCitation":"[6]","noteIndex":0},"citationItems":[{"id":23,"uris":["http://zotero.org/users/local/6LASUXw6/items/L9HEFN2C"],"itemData":{"id":23,"type":"article-journal","abstract":"This paper provides a performance comparison of different pathfinding Algorithms used in video games. The Algorithms have been classified into three categories: informed, uninformed, and metaheuristic. Both a practical and a theoretical approach have been adopted in this paper. The practical approach involved the implementation of specific Algorithms such as Dijkstra’s, A-star, Breadth First Search, and Greedy Best First. The comparison of these Algorithms is based on different criteria including execution time, total number of iterations, shortest path length, and grid size. For the theoretical approach, information was collected from various papers to compare other Algorithms with the implemented ones. The Unity game engine was used in implementing the Algorithms. The environment used was a two-dimensional grid system.","container-title":"Applied Sciences","DOI":"10.3390/app12115499","ISSN":"2076-3417","issue":"11","language":"en","license":"http://creativecommons.org/licenses/by/3.0/","note":"publisher: Multidisciplinary Digital Publishing Institute","page":"5499","source":"www.mdpi.com","title":"A Systematic Review and Analysis of Intelligence-Based Pathfinding Algorithms in the Field of Video Games","volume":"12","author":[{"family":"Lawande","given":"Sharmad Rajnish"},{"family":"Jasmine","given":"Graceline"},{"family":"Anbarasi","given":"Jani"},{"family":"Izhar","given":"Lila Iznita"}],"issued":{"date-parts":[["2022",1]]}}}],"schema":"https://github.com/citation-style-language/schema/raw/master/csl-citation.json"} </w:instrText>
       </w:r>
       <w:r>
         <w:rPr>
@@ -3479,7 +4260,7 @@
           <w:rFonts w:ascii="Calibri" w:hAnsi="Calibri" w:cs="Calibri"/>
           <w:lang w:val="pl-PL"/>
         </w:rPr>
-        <w:t>[5]</w:t>
+        <w:t>[6]</w:t>
       </w:r>
       <w:r>
         <w:rPr>
@@ -3509,14 +4290,7 @@
           <w:rFonts w:ascii="Calibri" w:hAnsi="Calibri" w:cs="Calibri"/>
           <w:lang w:val="pl-PL"/>
         </w:rPr>
-        <w:t>A</w:t>
-      </w:r>
-      <w:r>
-        <w:rPr>
-          <w:rFonts w:ascii="Calibri" w:hAnsi="Calibri" w:cs="Calibri"/>
-          <w:lang w:val="pl-PL"/>
-        </w:rPr>
-        <w:t>lgorytm A*</w:t>
+        <w:t>Algorytm A*</w:t>
       </w:r>
     </w:p>
     <w:p>
@@ -3553,7 +4327,7 @@
           <w:rFonts w:ascii="Calibri" w:hAnsi="Calibri" w:cs="Calibri"/>
           <w:lang w:val="pl-PL"/>
         </w:rPr>
-        <w:instrText xml:space="preserve"> ADDIN ZOTERO_ITEM CSL_CITATION {"citationID":"2XCpyPsv","properties":{"formattedCitation":"[5]","plainCitation":"[5]","noteIndex":0},"citationItems":[{"id":23,"uris":["http://zotero.org/users/local/6LASUXw6/items/L9HEFN2C"],"itemData":{"id":23,"type":"article-journal","abstract":"This paper provides a performance comparison of different pathfinding Algorithms used in video games. The Algorithms have been classified into three categories: informed, uninformed, and metaheuristic. Both a practical and a theoretical approach have been adopted in this paper. The practical approach involved the implementation of specific Algorithms such as Dijkstra’s, A-star, Breadth First Search, and Greedy Best First. The comparison of these Algorithms is based on different criteria including execution time, total number of iterations, shortest path length, and grid size. For the theoretical approach, information was collected from various papers to compare other Algorithms with the implemented ones. The Unity game engine was used in implementing the Algorithms. The environment used was a two-dimensional grid system.","container-title":"Applied Sciences","DOI":"10.3390/app12115499","ISSN":"2076-3417","issue":"11","language":"en","license":"http://creativecommons.org/licenses/by/3.0/","note":"publisher: Multidisciplinary Digital Publishing Institute","page":"5499","source":"www.mdpi.com","title":"A Systematic Review and Analysis of Intelligence-Based Pathfinding Algorithms in the Field of Video Games","volume":"12","author":[{"family":"Lawande","given":"Sharmad Rajnish"},{"family":"Jasmine","given":"Graceline"},{"family":"Anbarasi","given":"Jani"},{"family":"Izhar","given":"Lila Iznita"}],"issued":{"date-parts":[["2022",1]]}}}],"schema":"https://github.com/citation-style-language/schema/raw/master/csl-citation.json"} </w:instrText>
+        <w:instrText xml:space="preserve"> ADDIN ZOTERO_ITEM CSL_CITATION {"citationID":"2XCpyPsv","properties":{"formattedCitation":"[6]","plainCitation":"[6]","noteIndex":0},"citationItems":[{"id":23,"uris":["http://zotero.org/users/local/6LASUXw6/items/L9HEFN2C"],"itemData":{"id":23,"type":"article-journal","abstract":"This paper provides a performance comparison of different pathfinding Algorithms used in video games. The Algorithms have been classified into three categories: informed, uninformed, and metaheuristic. Both a practical and a theoretical approach have been adopted in this paper. The practical approach involved the implementation of specific Algorithms such as Dijkstra’s, A-star, Breadth First Search, and Greedy Best First. The comparison of these Algorithms is based on different criteria including execution time, total number of iterations, shortest path length, and grid size. For the theoretical approach, information was collected from various papers to compare other Algorithms with the implemented ones. The Unity game engine was used in implementing the Algorithms. The environment used was a two-dimensional grid system.","container-title":"Applied Sciences","DOI":"10.3390/app12115499","ISSN":"2076-3417","issue":"11","language":"en","license":"http://creativecommons.org/licenses/by/3.0/","note":"publisher: Multidisciplinary Digital Publishing Institute","page":"5499","source":"www.mdpi.com","title":"A Systematic Review and Analysis of Intelligence-Based Pathfinding Algorithms in the Field of Video Games","volume":"12","author":[{"family":"Lawande","given":"Sharmad Rajnish"},{"family":"Jasmine","given":"Graceline"},{"family":"Anbarasi","given":"Jani"},{"family":"Izhar","given":"Lila Iznita"}],"issued":{"date-parts":[["2022",1]]}}}],"schema":"https://github.com/citation-style-language/schema/raw/master/csl-citation.json"} </w:instrText>
       </w:r>
       <w:r>
         <w:rPr>
@@ -3567,7 +4341,7 @@
           <w:rFonts w:ascii="Calibri" w:hAnsi="Calibri" w:cs="Calibri"/>
           <w:lang w:val="pl-PL"/>
         </w:rPr>
-        <w:t>[5]</w:t>
+        <w:t>[6]</w:t>
       </w:r>
       <w:r>
         <w:rPr>
@@ -4590,24 +5364,6 @@
         <w:jc w:val="both"/>
         <w:rPr>
           <w:rFonts w:ascii="Calibri" w:hAnsi="Calibri" w:cs="Calibri"/>
-          <w:color w:val="EE0000"/>
-          <w:lang w:val="pl-PL"/>
-        </w:rPr>
-      </w:pPr>
-      <w:r>
-        <w:rPr>
-          <w:rFonts w:ascii="Calibri" w:hAnsi="Calibri" w:cs="Calibri"/>
-          <w:color w:val="EE0000"/>
-          <w:lang w:val="pl-PL"/>
-        </w:rPr>
-        <w:t xml:space="preserve">Przypadki użycia, </w:t>
-      </w:r>
-    </w:p>
-    <w:p>
-      <w:pPr>
-        <w:jc w:val="both"/>
-        <w:rPr>
-          <w:rFonts w:ascii="Calibri" w:hAnsi="Calibri" w:cs="Calibri"/>
           <w:lang w:val="pl-PL"/>
         </w:rPr>
       </w:pPr>
@@ -4771,7 +5527,7 @@
           <w:rFonts w:ascii="Calibri" w:hAnsi="Calibri" w:cs="Calibri"/>
           <w:lang w:val="pl-PL"/>
         </w:rPr>
-        <w:instrText xml:space="preserve"> ADDIN ZOTERO_ITEM CSL_CITATION {"citationID":"j4jia3MI","properties":{"formattedCitation":"[6]","plainCitation":"[6]","noteIndex":0},"citationItems":[{"id":22,"uris":["http://zotero.org/users/local/6LASUXw6/items/LJ74BP33"],"itemData":{"id":22,"type":"article-journal","container-title":"International Journal of Computer Theory and Engineering","DOI":"10.7763/IJCTE.2023.V15.1330","ISSN":"17938201","issue":"1","journalAbbreviation":"IJCTE","page":"54-60","source":"DOI.org (Crossref)","title":"Analyzing Strengths and Weaknesses of Modern Game Engines","volume":"15","author":[{"family":"Mohd","given":"Tauheed Khan"},{"family":"Bravo-Garcia","given":"Fernando"},{"family":"Love","given":"Landen"},{"family":"Gujadhur","given":"Mansi"},{"family":"Nyadu","given":"Jason"}],"issued":{"date-parts":[["2023"]]}}}],"schema":"https://github.com/citation-style-language/schema/raw/master/csl-citation.json"} </w:instrText>
+        <w:instrText xml:space="preserve"> ADDIN ZOTERO_ITEM CSL_CITATION {"citationID":"j4jia3MI","properties":{"formattedCitation":"[7]","plainCitation":"[7]","noteIndex":0},"citationItems":[{"id":22,"uris":["http://zotero.org/users/local/6LASUXw6/items/LJ74BP33"],"itemData":{"id":22,"type":"article-journal","container-title":"International Journal of Computer Theory and Engineering","DOI":"10.7763/IJCTE.2023.V15.1330","ISSN":"17938201","issue":"1","journalAbbreviation":"IJCTE","page":"54-60","source":"DOI.org (Crossref)","title":"Analyzing Strengths and Weaknesses of Modern Game Engines","volume":"15","author":[{"family":"Mohd","given":"Tauheed Khan"},{"family":"Bravo-Garcia","given":"Fernando"},{"family":"Love","given":"Landen"},{"family":"Gujadhur","given":"Mansi"},{"family":"Nyadu","given":"Jason"}],"issued":{"date-parts":[["2023"]]}}}],"schema":"https://github.com/citation-style-language/schema/raw/master/csl-citation.json"} </w:instrText>
       </w:r>
       <w:r>
         <w:rPr>
@@ -4785,7 +5541,7 @@
           <w:rFonts w:ascii="Calibri" w:hAnsi="Calibri" w:cs="Calibri"/>
           <w:lang w:val="pl-PL"/>
         </w:rPr>
-        <w:t>[6]</w:t>
+        <w:t>[7]</w:t>
       </w:r>
       <w:r>
         <w:rPr>
@@ -4861,7 +5617,7 @@
           <w:rFonts w:ascii="Calibri" w:hAnsi="Calibri" w:cs="Calibri"/>
           <w:lang w:val="pl-PL"/>
         </w:rPr>
-        <w:instrText xml:space="preserve"> ADDIN ZOTERO_ITEM CSL_CITATION {"citationID":"9SXn3Rlm","properties":{"formattedCitation":"[6]","plainCitation":"[6]","noteIndex":0},"citationItems":[{"id":22,"uris":["http://zotero.org/users/local/6LASUXw6/items/LJ74BP33"],"itemData":{"id":22,"type":"article-journal","container-title":"International Journal of Computer Theory and Engineering","DOI":"10.7763/IJCTE.2023.V15.1330","ISSN":"17938201","issue":"1","journalAbbreviation":"IJCTE","page":"54-60","source":"DOI.org (Crossref)","title":"Analyzing Strengths and Weaknesses of Modern Game Engines","volume":"15","author":[{"family":"Mohd","given":"Tauheed Khan"},{"family":"Bravo-Garcia","given":"Fernando"},{"family":"Love","given":"Landen"},{"family":"Gujadhur","given":"Mansi"},{"family":"Nyadu","given":"Jason"}],"issued":{"date-parts":[["2023"]]}}}],"schema":"https://github.com/citation-style-language/schema/raw/master/csl-citation.json"} </w:instrText>
+        <w:instrText xml:space="preserve"> ADDIN ZOTERO_ITEM CSL_CITATION {"citationID":"9SXn3Rlm","properties":{"formattedCitation":"[7]","plainCitation":"[7]","noteIndex":0},"citationItems":[{"id":22,"uris":["http://zotero.org/users/local/6LASUXw6/items/LJ74BP33"],"itemData":{"id":22,"type":"article-journal","container-title":"International Journal of Computer Theory and Engineering","DOI":"10.7763/IJCTE.2023.V15.1330","ISSN":"17938201","issue":"1","journalAbbreviation":"IJCTE","page":"54-60","source":"DOI.org (Crossref)","title":"Analyzing Strengths and Weaknesses of Modern Game Engines","volume":"15","author":[{"family":"Mohd","given":"Tauheed Khan"},{"family":"Bravo-Garcia","given":"Fernando"},{"family":"Love","given":"Landen"},{"family":"Gujadhur","given":"Mansi"},{"family":"Nyadu","given":"Jason"}],"issued":{"date-parts":[["2023"]]}}}],"schema":"https://github.com/citation-style-language/schema/raw/master/csl-citation.json"} </w:instrText>
       </w:r>
       <w:r>
         <w:rPr>
@@ -4875,7 +5631,7 @@
           <w:rFonts w:ascii="Calibri" w:hAnsi="Calibri" w:cs="Calibri"/>
           <w:lang w:val="pl-PL"/>
         </w:rPr>
-        <w:t>[6]</w:t>
+        <w:t>[7]</w:t>
       </w:r>
       <w:r>
         <w:rPr>
@@ -4953,7 +5709,7 @@
           <w:rFonts w:ascii="Calibri" w:hAnsi="Calibri" w:cs="Calibri"/>
           <w:lang w:val="pl-PL"/>
         </w:rPr>
-        <w:instrText xml:space="preserve"> ADDIN ZOTERO_ITEM CSL_CITATION {"citationID":"A3mc5jEx","properties":{"formattedCitation":"[6]","plainCitation":"[6]","noteIndex":0},"citationItems":[{"id":22,"uris":["http://zotero.org/users/local/6LASUXw6/items/LJ74BP33"],"itemData":{"id":22,"type":"article-journal","container-title":"International Journal of Computer Theory and Engineering","DOI":"10.7763/IJCTE.2023.V15.1330","ISSN":"17938201","issue":"1","journalAbbreviation":"IJCTE","page":"54-60","source":"DOI.org (Crossref)","title":"Analyzing Strengths and Weaknesses of Modern Game Engines","volume":"15","author":[{"family":"Mohd","given":"Tauheed Khan"},{"family":"Bravo-Garcia","given":"Fernando"},{"family":"Love","given":"Landen"},{"family":"Gujadhur","given":"Mansi"},{"family":"Nyadu","given":"Jason"}],"issued":{"date-parts":[["2023"]]}}}],"schema":"https://github.com/citation-style-language/schema/raw/master/csl-citation.json"} </w:instrText>
+        <w:instrText xml:space="preserve"> ADDIN ZOTERO_ITEM CSL_CITATION {"citationID":"A3mc5jEx","properties":{"formattedCitation":"[7]","plainCitation":"[7]","noteIndex":0},"citationItems":[{"id":22,"uris":["http://zotero.org/users/local/6LASUXw6/items/LJ74BP33"],"itemData":{"id":22,"type":"article-journal","container-title":"International Journal of Computer Theory and Engineering","DOI":"10.7763/IJCTE.2023.V15.1330","ISSN":"17938201","issue":"1","journalAbbreviation":"IJCTE","page":"54-60","source":"DOI.org (Crossref)","title":"Analyzing Strengths and Weaknesses of Modern Game Engines","volume":"15","author":[{"family":"Mohd","given":"Tauheed Khan"},{"family":"Bravo-Garcia","given":"Fernando"},{"family":"Love","given":"Landen"},{"family":"Gujadhur","given":"Mansi"},{"family":"Nyadu","given":"Jason"}],"issued":{"date-parts":[["2023"]]}}}],"schema":"https://github.com/citation-style-language/schema/raw/master/csl-citation.json"} </w:instrText>
       </w:r>
       <w:r>
         <w:rPr>
@@ -4967,7 +5723,7 @@
           <w:rFonts w:ascii="Calibri" w:hAnsi="Calibri" w:cs="Calibri"/>
           <w:lang w:val="pl-PL"/>
         </w:rPr>
-        <w:t>[6]</w:t>
+        <w:t>[7]</w:t>
       </w:r>
       <w:r>
         <w:rPr>
@@ -5349,7 +6105,7 @@
           <w:rFonts w:ascii="Calibri" w:hAnsi="Calibri" w:cs="Calibri"/>
           <w:lang w:val="pl-PL"/>
         </w:rPr>
-        <w:instrText xml:space="preserve"> ADDIN ZOTERO_ITEM CSL_CITATION {"citationID":"hsg01Pmq","properties":{"formattedCitation":"[7]","plainCitation":"[7]","noteIndex":0},"citationItems":[{"id":17,"uris":["http://zotero.org/users/local/6LASUXw6/items/QSS37FLQ"],"itemData":{"id":17,"type":"chapter","abstract":"PDF | Celem artykułu jest przedstawienie oryginalnego spojrzenia na metodykę Scrum w kontekście uwarunkowań technicznych, organizacyjnych i prawnych... | Find, read and cite all the research you need on ResearchGate","container-title":"ResearchGate","language":"en","source":"www.researchgate.net","title":"(PDF) METODYKA SCRUM - MODA CZY KONIECZNOŚĆ","URL":"https://www.researchgate.net/publication/338558742_METODYKA_SCRUM_-_MODA_CZY_KONIECZNOSC","accessed":{"date-parts":[["2026",1,5]]}}}],"schema":"https://github.com/citation-style-language/schema/raw/master/csl-citation.json"} </w:instrText>
+        <w:instrText xml:space="preserve"> ADDIN ZOTERO_ITEM CSL_CITATION {"citationID":"hsg01Pmq","properties":{"formattedCitation":"[8]","plainCitation":"[8]","noteIndex":0},"citationItems":[{"id":17,"uris":["http://zotero.org/users/local/6LASUXw6/items/QSS37FLQ"],"itemData":{"id":17,"type":"chapter","abstract":"PDF | Celem artykułu jest przedstawienie oryginalnego spojrzenia na metodykę Scrum w kontekście uwarunkowań technicznych, organizacyjnych i prawnych... | Find, read and cite all the research you need on ResearchGate","container-title":"ResearchGate","language":"en","source":"www.researchgate.net","title":"(PDF) METODYKA SCRUM - MODA CZY KONIECZNOŚĆ","URL":"https://www.researchgate.net/publication/338558742_METODYKA_SCRUM_-_MODA_CZY_KONIECZNOSC","accessed":{"date-parts":[["2026",1,5]]}}}],"schema":"https://github.com/citation-style-language/schema/raw/master/csl-citation.json"} </w:instrText>
       </w:r>
       <w:r>
         <w:rPr>
@@ -5361,8 +6117,9 @@
       <w:r>
         <w:rPr>
           <w:rFonts w:ascii="Calibri" w:hAnsi="Calibri" w:cs="Calibri"/>
-        </w:rPr>
-        <w:t>[7]</w:t>
+          <w:lang w:val="pl-PL"/>
+        </w:rPr>
+        <w:t>[8]</w:t>
       </w:r>
       <w:r>
         <w:rPr>
@@ -6035,14 +6792,7 @@
           <w:rFonts w:ascii="Calibri" w:hAnsi="Calibri" w:cs="Calibri"/>
           <w:lang w:val="pl-PL"/>
         </w:rPr>
-        <w:t>Ataki wykonywane są w czasie rzeczywistym przy użyciu przycisku myszy</w:t>
-      </w:r>
-      <w:r>
-        <w:rPr>
-          <w:rFonts w:ascii="Calibri" w:hAnsi="Calibri" w:cs="Calibri"/>
-          <w:lang w:val="pl-PL"/>
-        </w:rPr>
-        <w:t xml:space="preserve">, </w:t>
+        <w:t xml:space="preserve">Ataki wykonywane są w czasie rzeczywistym przy użyciu przycisku myszy, </w:t>
       </w:r>
       <w:r>
         <w:rPr>
@@ -9607,6 +10357,362 @@
     </w:p>
     <w:p>
       <w:pPr>
+        <w:rPr>
+          <w:rFonts w:ascii="Calibri" w:hAnsi="Calibri" w:cs="Calibri"/>
+          <w:lang w:val="pl-PL"/>
+        </w:rPr>
+      </w:pPr>
+      <w:r>
+        <w:rPr>
+          <w:rFonts w:ascii="Calibri" w:hAnsi="Calibri" w:cs="Calibri"/>
+          <w:lang w:val="pl-PL"/>
+        </w:rPr>
+        <w:t xml:space="preserve">Diagram klas UML dla systemu postaci i walki wykonany w darmowej aplikacji </w:t>
+      </w:r>
+      <w:proofErr w:type="spellStart"/>
+      <w:r>
+        <w:rPr>
+          <w:rFonts w:ascii="Calibri" w:hAnsi="Calibri" w:cs="Calibri"/>
+          <w:lang w:val="pl-PL"/>
+        </w:rPr>
+        <w:t>Umbrello</w:t>
+      </w:r>
+      <w:proofErr w:type="spellEnd"/>
+      <w:r>
+        <w:rPr>
+          <w:rFonts w:ascii="Calibri" w:hAnsi="Calibri" w:cs="Calibri"/>
+          <w:lang w:val="pl-PL"/>
+        </w:rPr>
+        <w:t xml:space="preserve"> </w:t>
+      </w:r>
+    </w:p>
+    <w:p>
+      <w:pPr>
+        <w:rPr>
+          <w:rFonts w:ascii="Calibri" w:hAnsi="Calibri" w:cs="Calibri"/>
+          <w:lang w:val="pl-PL"/>
+        </w:rPr>
+      </w:pPr>
+      <w:r>
+        <w:rPr>
+          <w:rFonts w:ascii="Calibri" w:hAnsi="Calibri" w:cs="Calibri"/>
+          <w:lang w:val="pl-PL"/>
+        </w:rPr>
+        <w:drawing>
+          <wp:anchor distT="0" distB="0" distL="114300" distR="114300" simplePos="0" relativeHeight="251658240" behindDoc="1" locked="0" layoutInCell="1" allowOverlap="1" wp14:anchorId="0720642D" wp14:editId="7BE88F9A">
+            <wp:simplePos x="0" y="0"/>
+            <wp:positionH relativeFrom="column">
+              <wp:posOffset>-592064</wp:posOffset>
+            </wp:positionH>
+            <wp:positionV relativeFrom="page">
+              <wp:posOffset>2277208</wp:posOffset>
+            </wp:positionV>
+            <wp:extent cx="7023735" cy="4156710"/>
+            <wp:effectExtent l="0" t="0" r="5715" b="0"/>
+            <wp:wrapTopAndBottom/>
+            <wp:docPr id="492939915" name="Picture 1" descr="A diagram of a computer&#10;&#10;AI-generated content may be incorrect."/>
+            <wp:cNvGraphicFramePr>
+              <a:graphicFrameLocks xmlns:a="http://schemas.openxmlformats.org/drawingml/2006/main" noChangeAspect="1"/>
+            </wp:cNvGraphicFramePr>
+            <a:graphic xmlns:a="http://schemas.openxmlformats.org/drawingml/2006/main">
+              <a:graphicData uri="http://schemas.openxmlformats.org/drawingml/2006/picture">
+                <pic:pic xmlns:pic="http://schemas.openxmlformats.org/drawingml/2006/picture">
+                  <pic:nvPicPr>
+                    <pic:cNvPr id="492939915" name="Picture 1" descr="A diagram of a computer&#10;&#10;AI-generated content may be incorrect."/>
+                    <pic:cNvPicPr/>
+                  </pic:nvPicPr>
+                  <pic:blipFill>
+                    <a:blip r:embed="rId23">
+                      <a:extLst>
+                        <a:ext uri="{28A0092B-C50C-407E-A947-70E740481C1C}">
+                          <a14:useLocalDpi xmlns:a14="http://schemas.microsoft.com/office/drawing/2010/main" val="0"/>
+                        </a:ext>
+                      </a:extLst>
+                    </a:blip>
+                    <a:stretch>
+                      <a:fillRect/>
+                    </a:stretch>
+                  </pic:blipFill>
+                  <pic:spPr>
+                    <a:xfrm>
+                      <a:off x="0" y="0"/>
+                      <a:ext cx="7023735" cy="4156710"/>
+                    </a:xfrm>
+                    <a:prstGeom prst="rect">
+                      <a:avLst/>
+                    </a:prstGeom>
+                  </pic:spPr>
+                </pic:pic>
+              </a:graphicData>
+            </a:graphic>
+            <wp14:sizeRelH relativeFrom="margin">
+              <wp14:pctWidth>0</wp14:pctWidth>
+            </wp14:sizeRelH>
+            <wp14:sizeRelV relativeFrom="margin">
+              <wp14:pctHeight>0</wp14:pctHeight>
+            </wp14:sizeRelV>
+          </wp:anchor>
+        </w:drawing>
+      </w:r>
+      <w:r>
+        <w:rPr>
+          <w:rFonts w:ascii="Calibri" w:hAnsi="Calibri" w:cs="Calibri"/>
+          <w:lang w:val="pl-PL"/>
+        </w:rPr>
+        <w:t xml:space="preserve"> </w:t>
+      </w:r>
+    </w:p>
+    <w:p>
+      <w:pPr>
+        <w:rPr>
+          <w:rFonts w:ascii="Calibri" w:hAnsi="Calibri" w:cs="Calibri"/>
+          <w:lang w:val="pl-PL"/>
+        </w:rPr>
+      </w:pPr>
+    </w:p>
+    <w:p>
+      <w:pPr>
+        <w:rPr>
+          <w:rFonts w:ascii="Calibri" w:hAnsi="Calibri" w:cs="Calibri"/>
+          <w:lang w:val="pl-PL"/>
+        </w:rPr>
+      </w:pPr>
+    </w:p>
+    <w:p>
+      <w:pPr>
+        <w:rPr>
+          <w:rFonts w:ascii="Calibri" w:hAnsi="Calibri" w:cs="Calibri"/>
+          <w:lang w:val="pl-PL"/>
+        </w:rPr>
+      </w:pPr>
+    </w:p>
+    <w:p>
+      <w:pPr>
+        <w:rPr>
+          <w:rFonts w:ascii="Calibri" w:hAnsi="Calibri" w:cs="Calibri"/>
+          <w:lang w:val="pl-PL"/>
+        </w:rPr>
+      </w:pPr>
+    </w:p>
+    <w:p>
+      <w:pPr>
+        <w:rPr>
+          <w:rFonts w:ascii="Calibri" w:hAnsi="Calibri" w:cs="Calibri"/>
+          <w:lang w:val="pl-PL"/>
+        </w:rPr>
+      </w:pPr>
+    </w:p>
+    <w:p>
+      <w:pPr>
+        <w:rPr>
+          <w:rFonts w:ascii="Calibri" w:hAnsi="Calibri" w:cs="Calibri"/>
+          <w:lang w:val="pl-PL"/>
+        </w:rPr>
+      </w:pPr>
+    </w:p>
+    <w:p>
+      <w:pPr>
+        <w:rPr>
+          <w:rFonts w:ascii="Calibri" w:hAnsi="Calibri" w:cs="Calibri"/>
+          <w:lang w:val="pl-PL"/>
+        </w:rPr>
+      </w:pPr>
+    </w:p>
+    <w:p>
+      <w:pPr>
+        <w:rPr>
+          <w:rFonts w:ascii="Calibri" w:hAnsi="Calibri" w:cs="Calibri"/>
+          <w:lang w:val="pl-PL"/>
+        </w:rPr>
+      </w:pPr>
+    </w:p>
+    <w:p>
+      <w:pPr>
+        <w:rPr>
+          <w:rFonts w:ascii="Calibri" w:hAnsi="Calibri" w:cs="Calibri"/>
+          <w:lang w:val="pl-PL"/>
+        </w:rPr>
+      </w:pPr>
+    </w:p>
+    <w:p>
+      <w:pPr>
+        <w:rPr>
+          <w:rFonts w:ascii="Calibri" w:hAnsi="Calibri" w:cs="Calibri"/>
+          <w:lang w:val="pl-PL"/>
+        </w:rPr>
+      </w:pPr>
+    </w:p>
+    <w:p>
+      <w:pPr>
+        <w:rPr>
+          <w:rFonts w:ascii="Calibri" w:hAnsi="Calibri" w:cs="Calibri"/>
+          <w:lang w:val="pl-PL"/>
+        </w:rPr>
+      </w:pPr>
+      <w:r>
+        <w:rPr>
+          <w:rFonts w:ascii="Calibri" w:hAnsi="Calibri" w:cs="Calibri"/>
+          <w:lang w:val="pl-PL"/>
+        </w:rPr>
+        <w:lastRenderedPageBreak/>
+        <w:drawing>
+          <wp:anchor distT="0" distB="0" distL="114300" distR="114300" simplePos="0" relativeHeight="251660288" behindDoc="0" locked="0" layoutInCell="1" allowOverlap="1" wp14:anchorId="68001E6B" wp14:editId="329831AD">
+            <wp:simplePos x="0" y="0"/>
+            <wp:positionH relativeFrom="margin">
+              <wp:posOffset>84455</wp:posOffset>
+            </wp:positionH>
+            <wp:positionV relativeFrom="page">
+              <wp:posOffset>1221545</wp:posOffset>
+            </wp:positionV>
+            <wp:extent cx="4408170" cy="3736340"/>
+            <wp:effectExtent l="0" t="0" r="0" b="0"/>
+            <wp:wrapTopAndBottom/>
+            <wp:docPr id="1074811250" name="Picture 1"/>
+            <wp:cNvGraphicFramePr>
+              <a:graphicFrameLocks xmlns:a="http://schemas.openxmlformats.org/drawingml/2006/main" noChangeAspect="1"/>
+            </wp:cNvGraphicFramePr>
+            <a:graphic xmlns:a="http://schemas.openxmlformats.org/drawingml/2006/main">
+              <a:graphicData uri="http://schemas.openxmlformats.org/drawingml/2006/picture">
+                <pic:pic xmlns:pic="http://schemas.openxmlformats.org/drawingml/2006/picture">
+                  <pic:nvPicPr>
+                    <pic:cNvPr id="1074811250" name="Picture 1"/>
+                    <pic:cNvPicPr/>
+                  </pic:nvPicPr>
+                  <pic:blipFill>
+                    <a:blip r:embed="rId24">
+                      <a:extLst>
+                        <a:ext uri="{28A0092B-C50C-407E-A947-70E740481C1C}">
+                          <a14:useLocalDpi xmlns:a14="http://schemas.microsoft.com/office/drawing/2010/main" val="0"/>
+                        </a:ext>
+                      </a:extLst>
+                    </a:blip>
+                    <a:stretch>
+                      <a:fillRect/>
+                    </a:stretch>
+                  </pic:blipFill>
+                  <pic:spPr>
+                    <a:xfrm>
+                      <a:off x="0" y="0"/>
+                      <a:ext cx="4408170" cy="3736340"/>
+                    </a:xfrm>
+                    <a:prstGeom prst="rect">
+                      <a:avLst/>
+                    </a:prstGeom>
+                  </pic:spPr>
+                </pic:pic>
+              </a:graphicData>
+            </a:graphic>
+            <wp14:sizeRelH relativeFrom="margin">
+              <wp14:pctWidth>0</wp14:pctWidth>
+            </wp14:sizeRelH>
+            <wp14:sizeRelV relativeFrom="margin">
+              <wp14:pctHeight>0</wp14:pctHeight>
+            </wp14:sizeRelV>
+          </wp:anchor>
+        </w:drawing>
+      </w:r>
+      <w:r>
+        <w:rPr>
+          <w:rFonts w:ascii="Calibri" w:hAnsi="Calibri" w:cs="Calibri"/>
+          <w:lang w:val="pl-PL"/>
+        </w:rPr>
+        <w:t xml:space="preserve">Diagram klas UML dla </w:t>
+      </w:r>
+      <w:r>
+        <w:rPr>
+          <w:rFonts w:ascii="Calibri" w:hAnsi="Calibri" w:cs="Calibri"/>
+          <w:lang w:val="pl-PL"/>
+        </w:rPr>
+        <w:t>systemu zapisu i wczytywania gry</w:t>
+      </w:r>
+      <w:r>
+        <w:rPr>
+          <w:rFonts w:ascii="Calibri" w:hAnsi="Calibri" w:cs="Calibri"/>
+          <w:lang w:val="pl-PL"/>
+        </w:rPr>
+        <w:br/>
+      </w:r>
+    </w:p>
+    <w:p>
+      <w:pPr>
+        <w:rPr>
+          <w:rFonts w:ascii="Calibri" w:hAnsi="Calibri" w:cs="Calibri"/>
+          <w:lang w:val="pl-PL"/>
+        </w:rPr>
+      </w:pPr>
+      <w:r>
+        <w:rPr>
+          <w:rFonts w:ascii="Calibri" w:hAnsi="Calibri" w:cs="Calibri"/>
+          <w:noProof/>
+          <w:lang w:val="pl-PL"/>
+        </w:rPr>
+        <w:drawing>
+          <wp:anchor distT="0" distB="0" distL="114300" distR="114300" simplePos="0" relativeHeight="251659264" behindDoc="1" locked="0" layoutInCell="1" allowOverlap="1" wp14:anchorId="13444660" wp14:editId="2CE88BF1">
+            <wp:simplePos x="0" y="0"/>
+            <wp:positionH relativeFrom="column">
+              <wp:posOffset>49774</wp:posOffset>
+            </wp:positionH>
+            <wp:positionV relativeFrom="page">
+              <wp:posOffset>5715000</wp:posOffset>
+            </wp:positionV>
+            <wp:extent cx="4035425" cy="4080510"/>
+            <wp:effectExtent l="0" t="0" r="3175" b="0"/>
+            <wp:wrapTopAndBottom/>
+            <wp:docPr id="857368016" name="Picture 1"/>
+            <wp:cNvGraphicFramePr>
+              <a:graphicFrameLocks xmlns:a="http://schemas.openxmlformats.org/drawingml/2006/main" noChangeAspect="1"/>
+            </wp:cNvGraphicFramePr>
+            <a:graphic xmlns:a="http://schemas.openxmlformats.org/drawingml/2006/main">
+              <a:graphicData uri="http://schemas.openxmlformats.org/drawingml/2006/picture">
+                <pic:pic xmlns:pic="http://schemas.openxmlformats.org/drawingml/2006/picture">
+                  <pic:nvPicPr>
+                    <pic:cNvPr id="0" name="Picture 1"/>
+                    <pic:cNvPicPr>
+                      <a:picLocks noChangeAspect="1" noChangeArrowheads="1"/>
+                    </pic:cNvPicPr>
+                  </pic:nvPicPr>
+                  <pic:blipFill>
+                    <a:blip r:embed="rId25">
+                      <a:extLst>
+                        <a:ext uri="{28A0092B-C50C-407E-A947-70E740481C1C}">
+                          <a14:useLocalDpi xmlns:a14="http://schemas.microsoft.com/office/drawing/2010/main" val="0"/>
+                        </a:ext>
+                      </a:extLst>
+                    </a:blip>
+                    <a:srcRect/>
+                    <a:stretch>
+                      <a:fillRect/>
+                    </a:stretch>
+                  </pic:blipFill>
+                  <pic:spPr bwMode="auto">
+                    <a:xfrm>
+                      <a:off x="0" y="0"/>
+                      <a:ext cx="4035425" cy="4080510"/>
+                    </a:xfrm>
+                    <a:prstGeom prst="rect">
+                      <a:avLst/>
+                    </a:prstGeom>
+                    <a:noFill/>
+                    <a:ln>
+                      <a:noFill/>
+                    </a:ln>
+                  </pic:spPr>
+                </pic:pic>
+              </a:graphicData>
+            </a:graphic>
+          </wp:anchor>
+        </w:drawing>
+      </w:r>
+      <w:r>
+        <w:rPr>
+          <w:rFonts w:ascii="Calibri" w:hAnsi="Calibri" w:cs="Calibri"/>
+          <w:lang w:val="pl-PL"/>
+        </w:rPr>
+        <w:t xml:space="preserve">Diagram klas dla systemu wyszukiwania ścieżki </w:t>
+      </w:r>
+    </w:p>
+    <w:p>
+      <w:pPr>
         <w:jc w:val="both"/>
         <w:rPr>
           <w:rFonts w:ascii="Calibri" w:hAnsi="Calibri" w:cs="Calibri"/>
@@ -9984,18 +11090,1565 @@
         <w:jc w:val="both"/>
         <w:rPr>
           <w:rFonts w:ascii="Calibri" w:hAnsi="Calibri" w:cs="Calibri"/>
+          <w:lang w:val="pl-PL"/>
+        </w:rPr>
+      </w:pPr>
+      <w:r>
+        <w:rPr>
+          <w:rFonts w:ascii="Calibri" w:hAnsi="Calibri" w:cs="Calibri"/>
+          <w:lang w:val="pl-PL"/>
+        </w:rPr>
+        <w:t>Testy wydajnościowe</w:t>
+      </w:r>
+    </w:p>
+    <w:p>
+      <w:pPr>
+        <w:jc w:val="both"/>
+        <w:rPr>
+          <w:rFonts w:ascii="Calibri" w:hAnsi="Calibri" w:cs="Calibri"/>
+          <w:lang w:val="pl-PL"/>
+        </w:rPr>
+      </w:pPr>
+      <w:r>
+        <w:rPr>
+          <w:rFonts w:ascii="Calibri" w:hAnsi="Calibri" w:cs="Calibri"/>
+          <w:lang w:val="pl-PL"/>
+        </w:rPr>
+        <w:t>T</w:t>
+      </w:r>
+      <w:r>
+        <w:rPr>
+          <w:rFonts w:ascii="Calibri" w:hAnsi="Calibri" w:cs="Calibri"/>
+          <w:lang w:val="pl-PL"/>
+        </w:rPr>
+        <w:t>esty wydajnościowe podlega</w:t>
+      </w:r>
+      <w:r>
+        <w:rPr>
+          <w:rFonts w:ascii="Calibri" w:hAnsi="Calibri" w:cs="Calibri"/>
+          <w:lang w:val="pl-PL"/>
+        </w:rPr>
+        <w:t xml:space="preserve">ły </w:t>
+      </w:r>
+      <w:r>
+        <w:rPr>
+          <w:rFonts w:ascii="Calibri" w:hAnsi="Calibri" w:cs="Calibri"/>
+          <w:lang w:val="pl-PL"/>
+        </w:rPr>
+        <w:t>na obserwacji liczby klate</w:t>
+      </w:r>
+      <w:r>
+        <w:rPr>
+          <w:rFonts w:ascii="Calibri" w:hAnsi="Calibri" w:cs="Calibri"/>
+          <w:lang w:val="pl-PL"/>
+        </w:rPr>
+        <w:t>k</w:t>
+      </w:r>
+      <w:r>
+        <w:rPr>
+          <w:rFonts w:ascii="Calibri" w:hAnsi="Calibri" w:cs="Calibri"/>
+          <w:lang w:val="pl-PL"/>
+        </w:rPr>
+        <w:t xml:space="preserve"> na sekundę podczas rozgrywki.</w:t>
+      </w:r>
+      <w:r>
+        <w:rPr>
+          <w:rFonts w:ascii="Calibri" w:hAnsi="Calibri" w:cs="Calibri"/>
+          <w:lang w:val="pl-PL"/>
+        </w:rPr>
+        <w:t xml:space="preserve"> Pomiary wykonywano w warunkach testowych obejmujących poruszanie się postacią po świecie gry, walk</w:t>
+      </w:r>
+      <w:r>
+        <w:rPr>
+          <w:rFonts w:ascii="Calibri" w:hAnsi="Calibri" w:cs="Calibri"/>
+          <w:lang w:val="pl-PL"/>
+        </w:rPr>
+        <w:t>ę</w:t>
+      </w:r>
+      <w:r>
+        <w:rPr>
+          <w:rFonts w:ascii="Calibri" w:hAnsi="Calibri" w:cs="Calibri"/>
+          <w:lang w:val="pl-PL"/>
+        </w:rPr>
+        <w:t xml:space="preserve"> z przeciwnikami oraz interakcj</w:t>
+      </w:r>
+      <w:r>
+        <w:rPr>
+          <w:rFonts w:ascii="Calibri" w:hAnsi="Calibri" w:cs="Calibri"/>
+          <w:lang w:val="pl-PL"/>
+        </w:rPr>
+        <w:t>e</w:t>
+      </w:r>
+      <w:r>
+        <w:rPr>
+          <w:rFonts w:ascii="Calibri" w:hAnsi="Calibri" w:cs="Calibri"/>
+          <w:lang w:val="pl-PL"/>
+        </w:rPr>
+        <w:t xml:space="preserve"> z </w:t>
+      </w:r>
+      <w:r>
+        <w:rPr>
+          <w:rFonts w:ascii="Calibri" w:hAnsi="Calibri" w:cs="Calibri"/>
+          <w:lang w:val="pl-PL"/>
+        </w:rPr>
+        <w:t>elementami otoczenia</w:t>
+      </w:r>
+      <w:r>
+        <w:rPr>
+          <w:rFonts w:ascii="Calibri" w:hAnsi="Calibri" w:cs="Calibri"/>
+          <w:lang w:val="pl-PL"/>
+        </w:rPr>
+        <w:t xml:space="preserve">. Liczba klatek na sekundę była odczytywana bezpośrednio z okna statystyk oferowanego przez silnik </w:t>
+      </w:r>
+      <w:r>
+        <w:rPr>
+          <w:rFonts w:ascii="Calibri" w:hAnsi="Calibri" w:cs="Calibri"/>
+          <w:lang w:val="pl-PL"/>
+        </w:rPr>
+        <w:t>U</w:t>
+      </w:r>
+      <w:r>
+        <w:rPr>
+          <w:rFonts w:ascii="Calibri" w:hAnsi="Calibri" w:cs="Calibri"/>
+          <w:lang w:val="pl-PL"/>
+        </w:rPr>
+        <w:t>nity</w:t>
+      </w:r>
+      <w:r>
+        <w:rPr>
+          <w:rFonts w:ascii="Calibri" w:hAnsi="Calibri" w:cs="Calibri"/>
+          <w:lang w:val="pl-PL"/>
+        </w:rPr>
+        <w:t xml:space="preserve"> widocznego na </w:t>
+      </w:r>
+      <w:r>
+        <w:rPr>
+          <w:rFonts w:ascii="Calibri" w:hAnsi="Calibri" w:cs="Calibri"/>
           <w:color w:val="EE0000"/>
           <w:lang w:val="pl-PL"/>
         </w:rPr>
-      </w:pPr>
-      <w:r>
+        <w:t>rysunku Rys numer</w:t>
+      </w:r>
+    </w:p>
+    <w:p>
+      <w:pPr>
+        <w:jc w:val="both"/>
+        <w:rPr>
+          <w:rFonts w:ascii="Calibri" w:hAnsi="Calibri" w:cs="Calibri"/>
+          <w:lang w:val="pl-PL"/>
+        </w:rPr>
+      </w:pPr>
+    </w:p>
+    <w:p>
+      <w:pPr>
+        <w:jc w:val="both"/>
+        <w:rPr>
+          <w:rFonts w:ascii="Calibri" w:hAnsi="Calibri" w:cs="Calibri"/>
+          <w:lang w:val="pl-PL"/>
+        </w:rPr>
+      </w:pPr>
+    </w:p>
+    <w:p>
+      <w:pPr>
+        <w:jc w:val="both"/>
         <w:rPr>
           <w:rFonts w:ascii="Calibri" w:hAnsi="Calibri" w:cs="Calibri"/>
           <w:color w:val="EE0000"/>
           <w:lang w:val="pl-PL"/>
         </w:rPr>
-        <w:t>Testy wydajnościowe</w:t>
-      </w:r>
+      </w:pPr>
+      <w:r>
+        <w:rPr>
+          <w:rFonts w:ascii="Calibri" w:hAnsi="Calibri" w:cs="Calibri"/>
+          <w:lang w:val="pl-PL"/>
+        </w:rPr>
+        <w:drawing>
+          <wp:anchor distT="0" distB="0" distL="114300" distR="114300" simplePos="0" relativeHeight="251661312" behindDoc="0" locked="0" layoutInCell="1" allowOverlap="1" wp14:anchorId="3A587288" wp14:editId="4372C247">
+            <wp:simplePos x="0" y="0"/>
+            <wp:positionH relativeFrom="margin">
+              <wp:align>center</wp:align>
+            </wp:positionH>
+            <wp:positionV relativeFrom="paragraph">
+              <wp:posOffset>146</wp:posOffset>
+            </wp:positionV>
+            <wp:extent cx="3715268" cy="1676634"/>
+            <wp:effectExtent l="0" t="0" r="0" b="0"/>
+            <wp:wrapTopAndBottom/>
+            <wp:docPr id="993235688" name="Picture 1" descr="A screenshot of a computer&#10;&#10;AI-generated content may be incorrect."/>
+            <wp:cNvGraphicFramePr>
+              <a:graphicFrameLocks xmlns:a="http://schemas.openxmlformats.org/drawingml/2006/main" noChangeAspect="1"/>
+            </wp:cNvGraphicFramePr>
+            <a:graphic xmlns:a="http://schemas.openxmlformats.org/drawingml/2006/main">
+              <a:graphicData uri="http://schemas.openxmlformats.org/drawingml/2006/picture">
+                <pic:pic xmlns:pic="http://schemas.openxmlformats.org/drawingml/2006/picture">
+                  <pic:nvPicPr>
+                    <pic:cNvPr id="993235688" name="Picture 1" descr="A screenshot of a computer&#10;&#10;AI-generated content may be incorrect."/>
+                    <pic:cNvPicPr/>
+                  </pic:nvPicPr>
+                  <pic:blipFill>
+                    <a:blip r:embed="rId26">
+                      <a:extLst>
+                        <a:ext uri="{28A0092B-C50C-407E-A947-70E740481C1C}">
+                          <a14:useLocalDpi xmlns:a14="http://schemas.microsoft.com/office/drawing/2010/main" val="0"/>
+                        </a:ext>
+                      </a:extLst>
+                    </a:blip>
+                    <a:stretch>
+                      <a:fillRect/>
+                    </a:stretch>
+                  </pic:blipFill>
+                  <pic:spPr>
+                    <a:xfrm>
+                      <a:off x="0" y="0"/>
+                      <a:ext cx="3715268" cy="1676634"/>
+                    </a:xfrm>
+                    <a:prstGeom prst="rect">
+                      <a:avLst/>
+                    </a:prstGeom>
+                  </pic:spPr>
+                </pic:pic>
+              </a:graphicData>
+            </a:graphic>
+          </wp:anchor>
+        </w:drawing>
+      </w:r>
+      <w:r>
+        <w:rPr>
+          <w:rFonts w:ascii="Calibri" w:hAnsi="Calibri" w:cs="Calibri"/>
+          <w:lang w:val="pl-PL"/>
+        </w:rPr>
+        <w:tab/>
+      </w:r>
+      <w:r>
+        <w:rPr>
+          <w:rFonts w:ascii="Calibri" w:hAnsi="Calibri" w:cs="Calibri"/>
+          <w:lang w:val="pl-PL"/>
+        </w:rPr>
+        <w:tab/>
+      </w:r>
+      <w:r>
+        <w:rPr>
+          <w:rFonts w:ascii="Calibri" w:hAnsi="Calibri" w:cs="Calibri"/>
+          <w:lang w:val="pl-PL"/>
+        </w:rPr>
+        <w:tab/>
+      </w:r>
+      <w:r>
+        <w:rPr>
+          <w:rFonts w:ascii="Calibri" w:hAnsi="Calibri" w:cs="Calibri"/>
+          <w:color w:val="EE0000"/>
+          <w:lang w:val="pl-PL"/>
+        </w:rPr>
+        <w:t xml:space="preserve">Rys </w:t>
+      </w:r>
+      <w:proofErr w:type="spellStart"/>
+      <w:r>
+        <w:rPr>
+          <w:rFonts w:ascii="Calibri" w:hAnsi="Calibri" w:cs="Calibri"/>
+          <w:color w:val="EE0000"/>
+          <w:lang w:val="pl-PL"/>
+        </w:rPr>
+        <w:t>cośtam</w:t>
+      </w:r>
+      <w:proofErr w:type="spellEnd"/>
+    </w:p>
+    <w:p>
+      <w:pPr>
+        <w:jc w:val="both"/>
+        <w:rPr>
+          <w:rFonts w:ascii="Calibri" w:hAnsi="Calibri" w:cs="Calibri"/>
+          <w:lang w:val="pl-PL"/>
+        </w:rPr>
+      </w:pPr>
+    </w:p>
+    <w:p>
+      <w:pPr>
+        <w:jc w:val="both"/>
+        <w:rPr>
+          <w:rFonts w:ascii="Calibri" w:hAnsi="Calibri" w:cs="Calibri"/>
+          <w:lang w:val="pl-PL"/>
+        </w:rPr>
+      </w:pPr>
+      <w:r>
+        <w:rPr>
+          <w:rFonts w:ascii="Calibri" w:hAnsi="Calibri" w:cs="Calibri"/>
+          <w:color w:val="EE0000"/>
+          <w:lang w:val="pl-PL"/>
+        </w:rPr>
+        <w:t xml:space="preserve">Tabela  X </w:t>
+      </w:r>
+      <w:r>
+        <w:rPr>
+          <w:rFonts w:ascii="Calibri" w:hAnsi="Calibri" w:cs="Calibri"/>
+          <w:lang w:val="pl-PL"/>
+        </w:rPr>
+        <w:t>przedstawia wyniki przeprowadzonych testów wydajnościowych.</w:t>
+      </w:r>
+    </w:p>
+    <w:tbl>
+      <w:tblPr>
+        <w:tblStyle w:val="TableGrid"/>
+        <w:tblW w:w="0" w:type="auto"/>
+        <w:tblInd w:w="1132" w:type="dxa"/>
+        <w:tblLook w:val="04A0" w:firstRow="1" w:lastRow="0" w:firstColumn="1" w:lastColumn="0" w:noHBand="0" w:noVBand="1"/>
+      </w:tblPr>
+      <w:tblGrid>
+        <w:gridCol w:w="3402"/>
+        <w:gridCol w:w="3402"/>
+      </w:tblGrid>
+      <w:tr>
+        <w:tc>
+          <w:tcPr>
+            <w:tcW w:w="3402" w:type="dxa"/>
+          </w:tcPr>
+          <w:p>
+            <w:pPr>
+              <w:jc w:val="center"/>
+              <w:rPr>
+                <w:rFonts w:ascii="Calibri" w:hAnsi="Calibri" w:cs="Calibri"/>
+                <w:lang w:val="pl-PL"/>
+              </w:rPr>
+            </w:pPr>
+            <w:r>
+              <w:rPr>
+                <w:rFonts w:ascii="Calibri" w:hAnsi="Calibri" w:cs="Calibri"/>
+                <w:lang w:val="pl-PL"/>
+              </w:rPr>
+              <w:t>Numer pomiaru</w:t>
+            </w:r>
+          </w:p>
+        </w:tc>
+        <w:tc>
+          <w:tcPr>
+            <w:tcW w:w="3402" w:type="dxa"/>
+          </w:tcPr>
+          <w:p>
+            <w:pPr>
+              <w:jc w:val="center"/>
+              <w:rPr>
+                <w:rFonts w:ascii="Calibri" w:hAnsi="Calibri" w:cs="Calibri"/>
+                <w:lang w:val="pl-PL"/>
+              </w:rPr>
+            </w:pPr>
+            <w:r>
+              <w:rPr>
+                <w:rFonts w:ascii="Calibri" w:hAnsi="Calibri" w:cs="Calibri"/>
+                <w:lang w:val="pl-PL"/>
+              </w:rPr>
+              <w:t>Ilość klatek na sekundę (FPS)</w:t>
+            </w:r>
+          </w:p>
+        </w:tc>
+      </w:tr>
+      <w:tr>
+        <w:tc>
+          <w:tcPr>
+            <w:tcW w:w="3402" w:type="dxa"/>
+            <w:vAlign w:val="bottom"/>
+          </w:tcPr>
+          <w:p>
+            <w:pPr>
+              <w:jc w:val="center"/>
+              <w:rPr>
+                <w:rFonts w:ascii="Calibri" w:hAnsi="Calibri" w:cs="Calibri"/>
+                <w:lang w:val="pl-PL"/>
+              </w:rPr>
+            </w:pPr>
+            <w:r>
+              <w:rPr>
+                <w:rFonts w:ascii="Aptos Narrow" w:hAnsi="Aptos Narrow"/>
+                <w:color w:val="000000"/>
+                <w:sz w:val="22"/>
+                <w:szCs w:val="22"/>
+              </w:rPr>
+              <w:t>1</w:t>
+            </w:r>
+          </w:p>
+        </w:tc>
+        <w:tc>
+          <w:tcPr>
+            <w:tcW w:w="3402" w:type="dxa"/>
+            <w:vAlign w:val="bottom"/>
+          </w:tcPr>
+          <w:p>
+            <w:pPr>
+              <w:jc w:val="center"/>
+              <w:rPr>
+                <w:rFonts w:ascii="Calibri" w:hAnsi="Calibri" w:cs="Calibri"/>
+                <w:lang w:val="pl-PL"/>
+              </w:rPr>
+            </w:pPr>
+            <w:r>
+              <w:rPr>
+                <w:rFonts w:ascii="Aptos Narrow" w:hAnsi="Aptos Narrow"/>
+                <w:color w:val="000000"/>
+                <w:sz w:val="22"/>
+                <w:szCs w:val="22"/>
+              </w:rPr>
+              <w:t>31,9</w:t>
+            </w:r>
+          </w:p>
+        </w:tc>
+      </w:tr>
+      <w:tr>
+        <w:tc>
+          <w:tcPr>
+            <w:tcW w:w="3402" w:type="dxa"/>
+            <w:vAlign w:val="bottom"/>
+          </w:tcPr>
+          <w:p>
+            <w:pPr>
+              <w:jc w:val="center"/>
+              <w:rPr>
+                <w:rFonts w:ascii="Calibri" w:hAnsi="Calibri" w:cs="Calibri"/>
+                <w:lang w:val="pl-PL"/>
+              </w:rPr>
+            </w:pPr>
+            <w:r>
+              <w:rPr>
+                <w:rFonts w:ascii="Aptos Narrow" w:hAnsi="Aptos Narrow"/>
+                <w:color w:val="000000"/>
+                <w:sz w:val="22"/>
+                <w:szCs w:val="22"/>
+              </w:rPr>
+              <w:t>2</w:t>
+            </w:r>
+          </w:p>
+        </w:tc>
+        <w:tc>
+          <w:tcPr>
+            <w:tcW w:w="3402" w:type="dxa"/>
+            <w:vAlign w:val="bottom"/>
+          </w:tcPr>
+          <w:p>
+            <w:pPr>
+              <w:jc w:val="center"/>
+              <w:rPr>
+                <w:rFonts w:ascii="Calibri" w:hAnsi="Calibri" w:cs="Calibri"/>
+                <w:lang w:val="pl-PL"/>
+              </w:rPr>
+            </w:pPr>
+            <w:r>
+              <w:rPr>
+                <w:rFonts w:ascii="Aptos Narrow" w:hAnsi="Aptos Narrow"/>
+                <w:color w:val="000000"/>
+                <w:sz w:val="22"/>
+                <w:szCs w:val="22"/>
+              </w:rPr>
+              <w:t>55,9</w:t>
+            </w:r>
+          </w:p>
+        </w:tc>
+      </w:tr>
+      <w:tr>
+        <w:tc>
+          <w:tcPr>
+            <w:tcW w:w="3402" w:type="dxa"/>
+            <w:vAlign w:val="bottom"/>
+          </w:tcPr>
+          <w:p>
+            <w:pPr>
+              <w:jc w:val="center"/>
+              <w:rPr>
+                <w:rFonts w:ascii="Calibri" w:hAnsi="Calibri" w:cs="Calibri"/>
+                <w:lang w:val="pl-PL"/>
+              </w:rPr>
+            </w:pPr>
+            <w:r>
+              <w:rPr>
+                <w:rFonts w:ascii="Aptos Narrow" w:hAnsi="Aptos Narrow"/>
+                <w:color w:val="000000"/>
+                <w:sz w:val="22"/>
+                <w:szCs w:val="22"/>
+              </w:rPr>
+              <w:t>3</w:t>
+            </w:r>
+          </w:p>
+        </w:tc>
+        <w:tc>
+          <w:tcPr>
+            <w:tcW w:w="3402" w:type="dxa"/>
+            <w:vAlign w:val="bottom"/>
+          </w:tcPr>
+          <w:p>
+            <w:pPr>
+              <w:jc w:val="center"/>
+              <w:rPr>
+                <w:rFonts w:ascii="Calibri" w:hAnsi="Calibri" w:cs="Calibri"/>
+                <w:lang w:val="pl-PL"/>
+              </w:rPr>
+            </w:pPr>
+            <w:r>
+              <w:rPr>
+                <w:rFonts w:ascii="Aptos Narrow" w:hAnsi="Aptos Narrow"/>
+                <w:color w:val="000000"/>
+                <w:sz w:val="22"/>
+                <w:szCs w:val="22"/>
+              </w:rPr>
+              <w:t>35,1</w:t>
+            </w:r>
+          </w:p>
+        </w:tc>
+      </w:tr>
+      <w:tr>
+        <w:tc>
+          <w:tcPr>
+            <w:tcW w:w="3402" w:type="dxa"/>
+            <w:vAlign w:val="bottom"/>
+          </w:tcPr>
+          <w:p>
+            <w:pPr>
+              <w:jc w:val="center"/>
+              <w:rPr>
+                <w:rFonts w:ascii="Calibri" w:hAnsi="Calibri" w:cs="Calibri"/>
+                <w:lang w:val="pl-PL"/>
+              </w:rPr>
+            </w:pPr>
+            <w:r>
+              <w:rPr>
+                <w:rFonts w:ascii="Aptos Narrow" w:hAnsi="Aptos Narrow"/>
+                <w:color w:val="000000"/>
+                <w:sz w:val="22"/>
+                <w:szCs w:val="22"/>
+              </w:rPr>
+              <w:t>4</w:t>
+            </w:r>
+          </w:p>
+        </w:tc>
+        <w:tc>
+          <w:tcPr>
+            <w:tcW w:w="3402" w:type="dxa"/>
+            <w:vAlign w:val="bottom"/>
+          </w:tcPr>
+          <w:p>
+            <w:pPr>
+              <w:jc w:val="center"/>
+              <w:rPr>
+                <w:rFonts w:ascii="Calibri" w:hAnsi="Calibri" w:cs="Calibri"/>
+                <w:lang w:val="pl-PL"/>
+              </w:rPr>
+            </w:pPr>
+            <w:r>
+              <w:rPr>
+                <w:rFonts w:ascii="Aptos Narrow" w:hAnsi="Aptos Narrow"/>
+                <w:color w:val="000000"/>
+                <w:sz w:val="22"/>
+                <w:szCs w:val="22"/>
+              </w:rPr>
+              <w:t>32,2</w:t>
+            </w:r>
+          </w:p>
+        </w:tc>
+      </w:tr>
+      <w:tr>
+        <w:tc>
+          <w:tcPr>
+            <w:tcW w:w="3402" w:type="dxa"/>
+            <w:vAlign w:val="bottom"/>
+          </w:tcPr>
+          <w:p>
+            <w:pPr>
+              <w:jc w:val="center"/>
+              <w:rPr>
+                <w:rFonts w:ascii="Calibri" w:hAnsi="Calibri" w:cs="Calibri"/>
+                <w:lang w:val="pl-PL"/>
+              </w:rPr>
+            </w:pPr>
+            <w:r>
+              <w:rPr>
+                <w:rFonts w:ascii="Aptos Narrow" w:hAnsi="Aptos Narrow"/>
+                <w:color w:val="000000"/>
+                <w:sz w:val="22"/>
+                <w:szCs w:val="22"/>
+              </w:rPr>
+              <w:t>5</w:t>
+            </w:r>
+          </w:p>
+        </w:tc>
+        <w:tc>
+          <w:tcPr>
+            <w:tcW w:w="3402" w:type="dxa"/>
+            <w:vAlign w:val="bottom"/>
+          </w:tcPr>
+          <w:p>
+            <w:pPr>
+              <w:jc w:val="center"/>
+              <w:rPr>
+                <w:rFonts w:ascii="Calibri" w:hAnsi="Calibri" w:cs="Calibri"/>
+                <w:lang w:val="pl-PL"/>
+              </w:rPr>
+            </w:pPr>
+            <w:r>
+              <w:rPr>
+                <w:rFonts w:ascii="Aptos Narrow" w:hAnsi="Aptos Narrow"/>
+                <w:color w:val="000000"/>
+                <w:sz w:val="22"/>
+                <w:szCs w:val="22"/>
+              </w:rPr>
+              <w:t>33,3</w:t>
+            </w:r>
+          </w:p>
+        </w:tc>
+      </w:tr>
+      <w:tr>
+        <w:tc>
+          <w:tcPr>
+            <w:tcW w:w="3402" w:type="dxa"/>
+            <w:vAlign w:val="bottom"/>
+          </w:tcPr>
+          <w:p>
+            <w:pPr>
+              <w:jc w:val="center"/>
+              <w:rPr>
+                <w:rFonts w:ascii="Calibri" w:hAnsi="Calibri" w:cs="Calibri"/>
+                <w:lang w:val="pl-PL"/>
+              </w:rPr>
+            </w:pPr>
+            <w:r>
+              <w:rPr>
+                <w:rFonts w:ascii="Aptos Narrow" w:hAnsi="Aptos Narrow"/>
+                <w:color w:val="000000"/>
+                <w:sz w:val="22"/>
+                <w:szCs w:val="22"/>
+              </w:rPr>
+              <w:t>6</w:t>
+            </w:r>
+          </w:p>
+        </w:tc>
+        <w:tc>
+          <w:tcPr>
+            <w:tcW w:w="3402" w:type="dxa"/>
+            <w:vAlign w:val="bottom"/>
+          </w:tcPr>
+          <w:p>
+            <w:pPr>
+              <w:jc w:val="center"/>
+              <w:rPr>
+                <w:rFonts w:ascii="Calibri" w:hAnsi="Calibri" w:cs="Calibri"/>
+                <w:lang w:val="pl-PL"/>
+              </w:rPr>
+            </w:pPr>
+            <w:r>
+              <w:rPr>
+                <w:rFonts w:ascii="Aptos Narrow" w:hAnsi="Aptos Narrow"/>
+                <w:color w:val="000000"/>
+                <w:sz w:val="22"/>
+                <w:szCs w:val="22"/>
+              </w:rPr>
+              <w:t>32,1</w:t>
+            </w:r>
+          </w:p>
+        </w:tc>
+      </w:tr>
+      <w:tr>
+        <w:tc>
+          <w:tcPr>
+            <w:tcW w:w="3402" w:type="dxa"/>
+            <w:vAlign w:val="bottom"/>
+          </w:tcPr>
+          <w:p>
+            <w:pPr>
+              <w:jc w:val="center"/>
+              <w:rPr>
+                <w:rFonts w:ascii="Calibri" w:hAnsi="Calibri" w:cs="Calibri"/>
+                <w:lang w:val="pl-PL"/>
+              </w:rPr>
+            </w:pPr>
+            <w:r>
+              <w:rPr>
+                <w:rFonts w:ascii="Aptos Narrow" w:hAnsi="Aptos Narrow"/>
+                <w:color w:val="000000"/>
+                <w:sz w:val="22"/>
+                <w:szCs w:val="22"/>
+              </w:rPr>
+              <w:t>7</w:t>
+            </w:r>
+          </w:p>
+        </w:tc>
+        <w:tc>
+          <w:tcPr>
+            <w:tcW w:w="3402" w:type="dxa"/>
+            <w:vAlign w:val="bottom"/>
+          </w:tcPr>
+          <w:p>
+            <w:pPr>
+              <w:jc w:val="center"/>
+              <w:rPr>
+                <w:rFonts w:ascii="Calibri" w:hAnsi="Calibri" w:cs="Calibri"/>
+                <w:lang w:val="pl-PL"/>
+              </w:rPr>
+            </w:pPr>
+            <w:r>
+              <w:rPr>
+                <w:rFonts w:ascii="Aptos Narrow" w:hAnsi="Aptos Narrow"/>
+                <w:color w:val="000000"/>
+                <w:sz w:val="22"/>
+                <w:szCs w:val="22"/>
+              </w:rPr>
+              <w:t>63,2</w:t>
+            </w:r>
+          </w:p>
+        </w:tc>
+      </w:tr>
+      <w:tr>
+        <w:tc>
+          <w:tcPr>
+            <w:tcW w:w="3402" w:type="dxa"/>
+            <w:vAlign w:val="bottom"/>
+          </w:tcPr>
+          <w:p>
+            <w:pPr>
+              <w:jc w:val="center"/>
+              <w:rPr>
+                <w:rFonts w:ascii="Calibri" w:hAnsi="Calibri" w:cs="Calibri"/>
+                <w:lang w:val="pl-PL"/>
+              </w:rPr>
+            </w:pPr>
+            <w:r>
+              <w:rPr>
+                <w:rFonts w:ascii="Aptos Narrow" w:hAnsi="Aptos Narrow"/>
+                <w:color w:val="000000"/>
+                <w:sz w:val="22"/>
+                <w:szCs w:val="22"/>
+              </w:rPr>
+              <w:t>8</w:t>
+            </w:r>
+          </w:p>
+        </w:tc>
+        <w:tc>
+          <w:tcPr>
+            <w:tcW w:w="3402" w:type="dxa"/>
+            <w:vAlign w:val="bottom"/>
+          </w:tcPr>
+          <w:p>
+            <w:pPr>
+              <w:jc w:val="center"/>
+              <w:rPr>
+                <w:rFonts w:ascii="Calibri" w:hAnsi="Calibri" w:cs="Calibri"/>
+                <w:lang w:val="pl-PL"/>
+              </w:rPr>
+            </w:pPr>
+            <w:r>
+              <w:rPr>
+                <w:rFonts w:ascii="Aptos Narrow" w:hAnsi="Aptos Narrow"/>
+                <w:color w:val="000000"/>
+                <w:sz w:val="22"/>
+                <w:szCs w:val="22"/>
+              </w:rPr>
+              <w:t>58,8</w:t>
+            </w:r>
+          </w:p>
+        </w:tc>
+      </w:tr>
+      <w:tr>
+        <w:tc>
+          <w:tcPr>
+            <w:tcW w:w="3402" w:type="dxa"/>
+            <w:vAlign w:val="bottom"/>
+          </w:tcPr>
+          <w:p>
+            <w:pPr>
+              <w:jc w:val="center"/>
+              <w:rPr>
+                <w:rFonts w:ascii="Calibri" w:hAnsi="Calibri" w:cs="Calibri"/>
+                <w:lang w:val="pl-PL"/>
+              </w:rPr>
+            </w:pPr>
+            <w:r>
+              <w:rPr>
+                <w:rFonts w:ascii="Aptos Narrow" w:hAnsi="Aptos Narrow"/>
+                <w:color w:val="000000"/>
+                <w:sz w:val="22"/>
+                <w:szCs w:val="22"/>
+              </w:rPr>
+              <w:t>9</w:t>
+            </w:r>
+          </w:p>
+        </w:tc>
+        <w:tc>
+          <w:tcPr>
+            <w:tcW w:w="3402" w:type="dxa"/>
+            <w:vAlign w:val="bottom"/>
+          </w:tcPr>
+          <w:p>
+            <w:pPr>
+              <w:jc w:val="center"/>
+              <w:rPr>
+                <w:rFonts w:ascii="Calibri" w:hAnsi="Calibri" w:cs="Calibri"/>
+                <w:lang w:val="pl-PL"/>
+              </w:rPr>
+            </w:pPr>
+            <w:r>
+              <w:rPr>
+                <w:rFonts w:ascii="Aptos Narrow" w:hAnsi="Aptos Narrow"/>
+                <w:color w:val="000000"/>
+                <w:sz w:val="22"/>
+                <w:szCs w:val="22"/>
+              </w:rPr>
+              <w:t>32,7</w:t>
+            </w:r>
+          </w:p>
+        </w:tc>
+      </w:tr>
+      <w:tr>
+        <w:tc>
+          <w:tcPr>
+            <w:tcW w:w="3402" w:type="dxa"/>
+            <w:vAlign w:val="bottom"/>
+          </w:tcPr>
+          <w:p>
+            <w:pPr>
+              <w:jc w:val="center"/>
+              <w:rPr>
+                <w:rFonts w:ascii="Calibri" w:hAnsi="Calibri" w:cs="Calibri"/>
+                <w:lang w:val="pl-PL"/>
+              </w:rPr>
+            </w:pPr>
+            <w:r>
+              <w:rPr>
+                <w:rFonts w:ascii="Aptos Narrow" w:hAnsi="Aptos Narrow"/>
+                <w:color w:val="000000"/>
+                <w:sz w:val="22"/>
+                <w:szCs w:val="22"/>
+              </w:rPr>
+              <w:t>10</w:t>
+            </w:r>
+          </w:p>
+        </w:tc>
+        <w:tc>
+          <w:tcPr>
+            <w:tcW w:w="3402" w:type="dxa"/>
+            <w:vAlign w:val="bottom"/>
+          </w:tcPr>
+          <w:p>
+            <w:pPr>
+              <w:jc w:val="center"/>
+              <w:rPr>
+                <w:rFonts w:ascii="Calibri" w:hAnsi="Calibri" w:cs="Calibri"/>
+                <w:lang w:val="pl-PL"/>
+              </w:rPr>
+            </w:pPr>
+            <w:r>
+              <w:rPr>
+                <w:rFonts w:ascii="Calibri" w:hAnsi="Calibri" w:cs="Calibri"/>
+                <w:lang w:val="pl-PL"/>
+              </w:rPr>
+              <w:t>45,2</w:t>
+            </w:r>
+          </w:p>
+        </w:tc>
+      </w:tr>
+      <w:tr>
+        <w:tc>
+          <w:tcPr>
+            <w:tcW w:w="3402" w:type="dxa"/>
+            <w:vAlign w:val="bottom"/>
+          </w:tcPr>
+          <w:p>
+            <w:pPr>
+              <w:jc w:val="center"/>
+              <w:rPr>
+                <w:rFonts w:ascii="Calibri" w:hAnsi="Calibri" w:cs="Calibri"/>
+                <w:lang w:val="pl-PL"/>
+              </w:rPr>
+            </w:pPr>
+            <w:r>
+              <w:rPr>
+                <w:rFonts w:ascii="Aptos Narrow" w:hAnsi="Aptos Narrow"/>
+                <w:color w:val="000000"/>
+                <w:sz w:val="22"/>
+                <w:szCs w:val="22"/>
+              </w:rPr>
+              <w:t>11</w:t>
+            </w:r>
+          </w:p>
+        </w:tc>
+        <w:tc>
+          <w:tcPr>
+            <w:tcW w:w="3402" w:type="dxa"/>
+            <w:vAlign w:val="bottom"/>
+          </w:tcPr>
+          <w:p>
+            <w:pPr>
+              <w:jc w:val="center"/>
+              <w:rPr>
+                <w:rFonts w:ascii="Calibri" w:hAnsi="Calibri" w:cs="Calibri"/>
+                <w:lang w:val="pl-PL"/>
+              </w:rPr>
+            </w:pPr>
+            <w:r>
+              <w:rPr>
+                <w:rFonts w:ascii="Aptos Narrow" w:hAnsi="Aptos Narrow"/>
+                <w:color w:val="000000"/>
+                <w:sz w:val="22"/>
+                <w:szCs w:val="22"/>
+              </w:rPr>
+              <w:t>33,6</w:t>
+            </w:r>
+          </w:p>
+        </w:tc>
+      </w:tr>
+      <w:tr>
+        <w:tc>
+          <w:tcPr>
+            <w:tcW w:w="3402" w:type="dxa"/>
+            <w:vAlign w:val="bottom"/>
+          </w:tcPr>
+          <w:p>
+            <w:pPr>
+              <w:jc w:val="center"/>
+              <w:rPr>
+                <w:rFonts w:ascii="Calibri" w:hAnsi="Calibri" w:cs="Calibri"/>
+                <w:lang w:val="pl-PL"/>
+              </w:rPr>
+            </w:pPr>
+            <w:r>
+              <w:rPr>
+                <w:rFonts w:ascii="Aptos Narrow" w:hAnsi="Aptos Narrow"/>
+                <w:color w:val="000000"/>
+                <w:sz w:val="22"/>
+                <w:szCs w:val="22"/>
+              </w:rPr>
+              <w:t>12</w:t>
+            </w:r>
+          </w:p>
+        </w:tc>
+        <w:tc>
+          <w:tcPr>
+            <w:tcW w:w="3402" w:type="dxa"/>
+            <w:vAlign w:val="bottom"/>
+          </w:tcPr>
+          <w:p>
+            <w:pPr>
+              <w:jc w:val="center"/>
+              <w:rPr>
+                <w:rFonts w:ascii="Calibri" w:hAnsi="Calibri" w:cs="Calibri"/>
+                <w:lang w:val="pl-PL"/>
+              </w:rPr>
+            </w:pPr>
+            <w:r>
+              <w:rPr>
+                <w:rFonts w:ascii="Aptos Narrow" w:hAnsi="Aptos Narrow"/>
+                <w:color w:val="000000"/>
+                <w:sz w:val="22"/>
+                <w:szCs w:val="22"/>
+              </w:rPr>
+              <w:t>33</w:t>
+            </w:r>
+          </w:p>
+        </w:tc>
+      </w:tr>
+      <w:tr>
+        <w:tc>
+          <w:tcPr>
+            <w:tcW w:w="3402" w:type="dxa"/>
+            <w:vAlign w:val="bottom"/>
+          </w:tcPr>
+          <w:p>
+            <w:pPr>
+              <w:jc w:val="center"/>
+              <w:rPr>
+                <w:rFonts w:ascii="Calibri" w:hAnsi="Calibri" w:cs="Calibri"/>
+                <w:lang w:val="pl-PL"/>
+              </w:rPr>
+            </w:pPr>
+            <w:r>
+              <w:rPr>
+                <w:rFonts w:ascii="Aptos Narrow" w:hAnsi="Aptos Narrow"/>
+                <w:color w:val="000000"/>
+                <w:sz w:val="22"/>
+                <w:szCs w:val="22"/>
+              </w:rPr>
+              <w:t>13</w:t>
+            </w:r>
+          </w:p>
+        </w:tc>
+        <w:tc>
+          <w:tcPr>
+            <w:tcW w:w="3402" w:type="dxa"/>
+            <w:vAlign w:val="bottom"/>
+          </w:tcPr>
+          <w:p>
+            <w:pPr>
+              <w:jc w:val="center"/>
+              <w:rPr>
+                <w:rFonts w:ascii="Calibri" w:hAnsi="Calibri" w:cs="Calibri"/>
+                <w:lang w:val="pl-PL"/>
+              </w:rPr>
+            </w:pPr>
+            <w:r>
+              <w:rPr>
+                <w:rFonts w:ascii="Aptos Narrow" w:hAnsi="Aptos Narrow"/>
+                <w:color w:val="000000"/>
+                <w:sz w:val="22"/>
+                <w:szCs w:val="22"/>
+              </w:rPr>
+              <w:t>49,2</w:t>
+            </w:r>
+          </w:p>
+        </w:tc>
+      </w:tr>
+      <w:tr>
+        <w:tc>
+          <w:tcPr>
+            <w:tcW w:w="3402" w:type="dxa"/>
+            <w:vAlign w:val="bottom"/>
+          </w:tcPr>
+          <w:p>
+            <w:pPr>
+              <w:jc w:val="center"/>
+              <w:rPr>
+                <w:rFonts w:ascii="Calibri" w:hAnsi="Calibri" w:cs="Calibri"/>
+                <w:lang w:val="pl-PL"/>
+              </w:rPr>
+            </w:pPr>
+            <w:r>
+              <w:rPr>
+                <w:rFonts w:ascii="Aptos Narrow" w:hAnsi="Aptos Narrow"/>
+                <w:color w:val="000000"/>
+                <w:sz w:val="22"/>
+                <w:szCs w:val="22"/>
+              </w:rPr>
+              <w:t>14</w:t>
+            </w:r>
+          </w:p>
+        </w:tc>
+        <w:tc>
+          <w:tcPr>
+            <w:tcW w:w="3402" w:type="dxa"/>
+            <w:vAlign w:val="bottom"/>
+          </w:tcPr>
+          <w:p>
+            <w:pPr>
+              <w:jc w:val="center"/>
+              <w:rPr>
+                <w:rFonts w:ascii="Calibri" w:hAnsi="Calibri" w:cs="Calibri"/>
+                <w:lang w:val="pl-PL"/>
+              </w:rPr>
+            </w:pPr>
+            <w:r>
+              <w:rPr>
+                <w:rFonts w:ascii="Aptos Narrow" w:hAnsi="Aptos Narrow"/>
+                <w:color w:val="000000"/>
+                <w:sz w:val="22"/>
+                <w:szCs w:val="22"/>
+              </w:rPr>
+              <w:t>38,3</w:t>
+            </w:r>
+          </w:p>
+        </w:tc>
+      </w:tr>
+      <w:tr>
+        <w:tc>
+          <w:tcPr>
+            <w:tcW w:w="3402" w:type="dxa"/>
+            <w:vAlign w:val="bottom"/>
+          </w:tcPr>
+          <w:p>
+            <w:pPr>
+              <w:jc w:val="center"/>
+              <w:rPr>
+                <w:rFonts w:ascii="Calibri" w:hAnsi="Calibri" w:cs="Calibri"/>
+                <w:lang w:val="pl-PL"/>
+              </w:rPr>
+            </w:pPr>
+            <w:r>
+              <w:rPr>
+                <w:rFonts w:ascii="Aptos Narrow" w:hAnsi="Aptos Narrow"/>
+                <w:color w:val="000000"/>
+                <w:sz w:val="22"/>
+                <w:szCs w:val="22"/>
+              </w:rPr>
+              <w:t>15</w:t>
+            </w:r>
+          </w:p>
+        </w:tc>
+        <w:tc>
+          <w:tcPr>
+            <w:tcW w:w="3402" w:type="dxa"/>
+            <w:vAlign w:val="bottom"/>
+          </w:tcPr>
+          <w:p>
+            <w:pPr>
+              <w:jc w:val="center"/>
+              <w:rPr>
+                <w:rFonts w:ascii="Calibri" w:hAnsi="Calibri" w:cs="Calibri"/>
+                <w:lang w:val="pl-PL"/>
+              </w:rPr>
+            </w:pPr>
+            <w:r>
+              <w:rPr>
+                <w:rFonts w:ascii="Aptos Narrow" w:hAnsi="Aptos Narrow"/>
+                <w:color w:val="000000"/>
+                <w:sz w:val="22"/>
+                <w:szCs w:val="22"/>
+              </w:rPr>
+              <w:t>31,4</w:t>
+            </w:r>
+          </w:p>
+        </w:tc>
+      </w:tr>
+      <w:tr>
+        <w:tc>
+          <w:tcPr>
+            <w:tcW w:w="3402" w:type="dxa"/>
+            <w:vAlign w:val="bottom"/>
+          </w:tcPr>
+          <w:p>
+            <w:pPr>
+              <w:jc w:val="center"/>
+              <w:rPr>
+                <w:rFonts w:ascii="Calibri" w:hAnsi="Calibri" w:cs="Calibri"/>
+                <w:lang w:val="pl-PL"/>
+              </w:rPr>
+            </w:pPr>
+            <w:r>
+              <w:rPr>
+                <w:rFonts w:ascii="Aptos Narrow" w:hAnsi="Aptos Narrow"/>
+                <w:color w:val="000000"/>
+                <w:sz w:val="22"/>
+                <w:szCs w:val="22"/>
+              </w:rPr>
+              <w:t>16</w:t>
+            </w:r>
+          </w:p>
+        </w:tc>
+        <w:tc>
+          <w:tcPr>
+            <w:tcW w:w="3402" w:type="dxa"/>
+            <w:vAlign w:val="bottom"/>
+          </w:tcPr>
+          <w:p>
+            <w:pPr>
+              <w:jc w:val="center"/>
+              <w:rPr>
+                <w:rFonts w:ascii="Calibri" w:hAnsi="Calibri" w:cs="Calibri"/>
+                <w:lang w:val="pl-PL"/>
+              </w:rPr>
+            </w:pPr>
+            <w:r>
+              <w:rPr>
+                <w:rFonts w:ascii="Aptos Narrow" w:hAnsi="Aptos Narrow"/>
+                <w:color w:val="000000"/>
+                <w:sz w:val="22"/>
+                <w:szCs w:val="22"/>
+              </w:rPr>
+              <w:t>38,2</w:t>
+            </w:r>
+          </w:p>
+        </w:tc>
+      </w:tr>
+      <w:tr>
+        <w:tc>
+          <w:tcPr>
+            <w:tcW w:w="3402" w:type="dxa"/>
+            <w:vAlign w:val="bottom"/>
+          </w:tcPr>
+          <w:p>
+            <w:pPr>
+              <w:jc w:val="center"/>
+              <w:rPr>
+                <w:rFonts w:ascii="Calibri" w:hAnsi="Calibri" w:cs="Calibri"/>
+                <w:lang w:val="pl-PL"/>
+              </w:rPr>
+            </w:pPr>
+            <w:r>
+              <w:rPr>
+                <w:rFonts w:ascii="Aptos Narrow" w:hAnsi="Aptos Narrow"/>
+                <w:color w:val="000000"/>
+                <w:sz w:val="22"/>
+                <w:szCs w:val="22"/>
+              </w:rPr>
+              <w:t>17</w:t>
+            </w:r>
+          </w:p>
+        </w:tc>
+        <w:tc>
+          <w:tcPr>
+            <w:tcW w:w="3402" w:type="dxa"/>
+            <w:vAlign w:val="bottom"/>
+          </w:tcPr>
+          <w:p>
+            <w:pPr>
+              <w:jc w:val="center"/>
+              <w:rPr>
+                <w:rFonts w:ascii="Calibri" w:hAnsi="Calibri" w:cs="Calibri"/>
+                <w:lang w:val="pl-PL"/>
+              </w:rPr>
+            </w:pPr>
+            <w:r>
+              <w:rPr>
+                <w:rFonts w:ascii="Aptos Narrow" w:hAnsi="Aptos Narrow"/>
+                <w:color w:val="000000"/>
+                <w:sz w:val="22"/>
+                <w:szCs w:val="22"/>
+              </w:rPr>
+              <w:t>36,1</w:t>
+            </w:r>
+          </w:p>
+        </w:tc>
+      </w:tr>
+      <w:tr>
+        <w:tc>
+          <w:tcPr>
+            <w:tcW w:w="3402" w:type="dxa"/>
+            <w:vAlign w:val="bottom"/>
+          </w:tcPr>
+          <w:p>
+            <w:pPr>
+              <w:jc w:val="center"/>
+              <w:rPr>
+                <w:rFonts w:ascii="Calibri" w:hAnsi="Calibri" w:cs="Calibri"/>
+                <w:lang w:val="pl-PL"/>
+              </w:rPr>
+            </w:pPr>
+            <w:r>
+              <w:rPr>
+                <w:rFonts w:ascii="Aptos Narrow" w:hAnsi="Aptos Narrow"/>
+                <w:color w:val="000000"/>
+                <w:sz w:val="22"/>
+                <w:szCs w:val="22"/>
+              </w:rPr>
+              <w:t>18</w:t>
+            </w:r>
+          </w:p>
+        </w:tc>
+        <w:tc>
+          <w:tcPr>
+            <w:tcW w:w="3402" w:type="dxa"/>
+            <w:vAlign w:val="bottom"/>
+          </w:tcPr>
+          <w:p>
+            <w:pPr>
+              <w:jc w:val="center"/>
+              <w:rPr>
+                <w:rFonts w:ascii="Calibri" w:hAnsi="Calibri" w:cs="Calibri"/>
+                <w:lang w:val="pl-PL"/>
+              </w:rPr>
+            </w:pPr>
+            <w:r>
+              <w:rPr>
+                <w:rFonts w:ascii="Aptos Narrow" w:hAnsi="Aptos Narrow"/>
+                <w:color w:val="000000"/>
+                <w:sz w:val="22"/>
+                <w:szCs w:val="22"/>
+              </w:rPr>
+              <w:t>36,4</w:t>
+            </w:r>
+          </w:p>
+        </w:tc>
+      </w:tr>
+      <w:tr>
+        <w:tc>
+          <w:tcPr>
+            <w:tcW w:w="3402" w:type="dxa"/>
+            <w:vAlign w:val="bottom"/>
+          </w:tcPr>
+          <w:p>
+            <w:pPr>
+              <w:jc w:val="center"/>
+              <w:rPr>
+                <w:rFonts w:ascii="Calibri" w:hAnsi="Calibri" w:cs="Calibri"/>
+                <w:lang w:val="pl-PL"/>
+              </w:rPr>
+            </w:pPr>
+            <w:r>
+              <w:rPr>
+                <w:rFonts w:ascii="Aptos Narrow" w:hAnsi="Aptos Narrow"/>
+                <w:color w:val="000000"/>
+                <w:sz w:val="22"/>
+                <w:szCs w:val="22"/>
+              </w:rPr>
+              <w:t>19</w:t>
+            </w:r>
+          </w:p>
+        </w:tc>
+        <w:tc>
+          <w:tcPr>
+            <w:tcW w:w="3402" w:type="dxa"/>
+            <w:vAlign w:val="bottom"/>
+          </w:tcPr>
+          <w:p>
+            <w:pPr>
+              <w:jc w:val="center"/>
+              <w:rPr>
+                <w:rFonts w:ascii="Calibri" w:hAnsi="Calibri" w:cs="Calibri"/>
+                <w:lang w:val="pl-PL"/>
+              </w:rPr>
+            </w:pPr>
+            <w:r>
+              <w:rPr>
+                <w:rFonts w:ascii="Aptos Narrow" w:hAnsi="Aptos Narrow"/>
+                <w:color w:val="000000"/>
+                <w:sz w:val="22"/>
+                <w:szCs w:val="22"/>
+              </w:rPr>
+              <w:t>34,8</w:t>
+            </w:r>
+          </w:p>
+        </w:tc>
+      </w:tr>
+      <w:tr>
+        <w:tc>
+          <w:tcPr>
+            <w:tcW w:w="3402" w:type="dxa"/>
+            <w:vAlign w:val="bottom"/>
+          </w:tcPr>
+          <w:p>
+            <w:pPr>
+              <w:jc w:val="center"/>
+              <w:rPr>
+                <w:rFonts w:ascii="Calibri" w:hAnsi="Calibri" w:cs="Calibri"/>
+                <w:lang w:val="pl-PL"/>
+              </w:rPr>
+            </w:pPr>
+            <w:r>
+              <w:rPr>
+                <w:rFonts w:ascii="Aptos Narrow" w:hAnsi="Aptos Narrow"/>
+                <w:color w:val="000000"/>
+                <w:sz w:val="22"/>
+                <w:szCs w:val="22"/>
+              </w:rPr>
+              <w:t>20</w:t>
+            </w:r>
+          </w:p>
+        </w:tc>
+        <w:tc>
+          <w:tcPr>
+            <w:tcW w:w="3402" w:type="dxa"/>
+            <w:vAlign w:val="bottom"/>
+          </w:tcPr>
+          <w:p>
+            <w:pPr>
+              <w:jc w:val="center"/>
+              <w:rPr>
+                <w:rFonts w:ascii="Calibri" w:hAnsi="Calibri" w:cs="Calibri"/>
+                <w:lang w:val="pl-PL"/>
+              </w:rPr>
+            </w:pPr>
+            <w:r>
+              <w:rPr>
+                <w:rFonts w:ascii="Aptos Narrow" w:hAnsi="Aptos Narrow"/>
+                <w:color w:val="000000"/>
+                <w:sz w:val="22"/>
+                <w:szCs w:val="22"/>
+              </w:rPr>
+              <w:t>36,1</w:t>
+            </w:r>
+          </w:p>
+        </w:tc>
+      </w:tr>
+    </w:tbl>
+    <w:p>
+      <w:pPr>
+        <w:jc w:val="both"/>
+        <w:rPr>
+          <w:rFonts w:ascii="Calibri" w:hAnsi="Calibri" w:cs="Calibri"/>
+          <w:lang w:val="pl-PL"/>
+        </w:rPr>
+      </w:pPr>
+    </w:p>
+    <w:p>
+      <w:pPr>
+        <w:jc w:val="both"/>
+        <w:rPr>
+          <w:rFonts w:ascii="Calibri" w:hAnsi="Calibri" w:cs="Calibri"/>
+          <w:lang w:val="pl-PL"/>
+        </w:rPr>
+      </w:pPr>
+      <w:r>
+        <w:rPr>
+          <w:rFonts w:ascii="Calibri" w:hAnsi="Calibri" w:cs="Calibri"/>
+          <w:lang w:val="pl-PL"/>
+        </w:rPr>
+        <w:t xml:space="preserve">Testy zostały przeprowadzone </w:t>
+      </w:r>
+      <w:r>
+        <w:rPr>
+          <w:rFonts w:ascii="Calibri" w:hAnsi="Calibri" w:cs="Calibri"/>
+          <w:lang w:val="pl-PL"/>
+        </w:rPr>
+        <w:t>20</w:t>
+      </w:r>
+      <w:r>
+        <w:rPr>
+          <w:rFonts w:ascii="Calibri" w:hAnsi="Calibri" w:cs="Calibri"/>
+          <w:lang w:val="pl-PL"/>
+        </w:rPr>
+        <w:t xml:space="preserve"> razy wskazały na średni wynik </w:t>
+      </w:r>
+      <w:r>
+        <w:rPr>
+          <w:rFonts w:ascii="Calibri" w:hAnsi="Calibri" w:cs="Calibri"/>
+          <w:lang w:val="pl-PL"/>
+        </w:rPr>
+        <w:t>3</w:t>
+      </w:r>
+      <w:r>
+        <w:rPr>
+          <w:rFonts w:ascii="Calibri" w:hAnsi="Calibri" w:cs="Calibri"/>
+          <w:lang w:val="pl-PL"/>
+        </w:rPr>
+        <w:t>9</w:t>
+      </w:r>
+      <w:r>
+        <w:rPr>
+          <w:rFonts w:ascii="Calibri" w:hAnsi="Calibri" w:cs="Calibri"/>
+          <w:lang w:val="pl-PL"/>
+        </w:rPr>
+        <w:t>.</w:t>
+      </w:r>
+      <w:r>
+        <w:rPr>
+          <w:rFonts w:ascii="Calibri" w:hAnsi="Calibri" w:cs="Calibri"/>
+          <w:lang w:val="pl-PL"/>
+        </w:rPr>
+        <w:t>38</w:t>
+      </w:r>
+      <w:r>
+        <w:rPr>
+          <w:rFonts w:ascii="Calibri" w:hAnsi="Calibri" w:cs="Calibri"/>
+          <w:lang w:val="pl-PL"/>
+        </w:rPr>
+        <w:t xml:space="preserve"> klatek na sekundę</w:t>
+      </w:r>
+      <w:r>
+        <w:rPr>
+          <w:rFonts w:ascii="Calibri" w:hAnsi="Calibri" w:cs="Calibri"/>
+          <w:lang w:val="pl-PL"/>
+        </w:rPr>
+        <w:t>, obliczoną na podstawie</w:t>
+      </w:r>
+      <w:r>
+        <w:rPr>
+          <w:rFonts w:ascii="Calibri" w:hAnsi="Calibri" w:cs="Calibri"/>
+          <w:lang w:val="pl-PL"/>
+        </w:rPr>
+        <w:t xml:space="preserve"> średniej arytmetycznej</w:t>
+      </w:r>
+      <w:r>
+        <w:rPr>
+          <w:rFonts w:ascii="Calibri" w:hAnsi="Calibri" w:cs="Calibri"/>
+          <w:lang w:val="pl-PL"/>
+        </w:rPr>
+        <w:t xml:space="preserve"> uzyskanych wyników</w:t>
+      </w:r>
+      <w:r>
+        <w:rPr>
+          <w:rFonts w:ascii="Calibri" w:hAnsi="Calibri" w:cs="Calibri"/>
+          <w:lang w:val="pl-PL"/>
+        </w:rPr>
+        <w:t>.</w:t>
+      </w:r>
+      <w:r>
+        <w:rPr>
+          <w:rFonts w:ascii="Calibri" w:hAnsi="Calibri" w:cs="Calibri"/>
+          <w:lang w:val="pl-PL"/>
+        </w:rPr>
+        <w:t xml:space="preserve"> </w:t>
+      </w:r>
+      <w:r>
+        <w:rPr>
+          <w:rFonts w:ascii="Calibri" w:hAnsi="Calibri" w:cs="Calibri"/>
+          <w:lang w:val="pl-PL"/>
+        </w:rPr>
+        <w:t xml:space="preserve">Najniższa zaobserwowana wartość </w:t>
+      </w:r>
+      <w:r>
+        <w:rPr>
+          <w:rFonts w:ascii="Calibri" w:hAnsi="Calibri" w:cs="Calibri"/>
+          <w:lang w:val="pl-PL"/>
+        </w:rPr>
+        <w:t>wyn</w:t>
+      </w:r>
+      <w:r>
+        <w:rPr>
+          <w:rFonts w:ascii="Calibri" w:hAnsi="Calibri" w:cs="Calibri"/>
+          <w:lang w:val="pl-PL"/>
+        </w:rPr>
+        <w:t>iosła</w:t>
+      </w:r>
+      <w:r>
+        <w:rPr>
+          <w:rFonts w:ascii="Calibri" w:hAnsi="Calibri" w:cs="Calibri"/>
+          <w:lang w:val="pl-PL"/>
+        </w:rPr>
+        <w:t xml:space="preserve"> </w:t>
+      </w:r>
+      <w:r>
+        <w:rPr>
+          <w:rFonts w:ascii="Calibri" w:hAnsi="Calibri" w:cs="Calibri"/>
+          <w:lang w:val="pl-PL"/>
+        </w:rPr>
+        <w:t>31.4</w:t>
+      </w:r>
+      <w:r>
+        <w:rPr>
+          <w:rFonts w:ascii="Calibri" w:hAnsi="Calibri" w:cs="Calibri"/>
+          <w:lang w:val="pl-PL"/>
+        </w:rPr>
+        <w:t xml:space="preserve">, </w:t>
+      </w:r>
+      <w:r>
+        <w:rPr>
+          <w:rFonts w:ascii="Calibri" w:hAnsi="Calibri" w:cs="Calibri"/>
+          <w:lang w:val="pl-PL"/>
+        </w:rPr>
+        <w:t xml:space="preserve">natomiast </w:t>
+      </w:r>
+      <w:r>
+        <w:rPr>
+          <w:rFonts w:ascii="Calibri" w:hAnsi="Calibri" w:cs="Calibri"/>
+          <w:lang w:val="pl-PL"/>
+        </w:rPr>
+        <w:t>najwyższa 63.2</w:t>
+      </w:r>
+      <w:r>
+        <w:rPr>
+          <w:rFonts w:ascii="Calibri" w:hAnsi="Calibri" w:cs="Calibri"/>
+          <w:lang w:val="pl-PL"/>
+        </w:rPr>
+        <w:t>.</w:t>
+      </w:r>
+    </w:p>
+    <w:p>
+      <w:pPr>
+        <w:jc w:val="both"/>
+        <w:rPr>
+          <w:rFonts w:ascii="Calibri" w:hAnsi="Calibri" w:cs="Calibri"/>
+          <w:lang w:val="pl-PL"/>
+        </w:rPr>
+      </w:pPr>
+      <w:r>
+        <w:rPr>
+          <w:rFonts w:ascii="Calibri" w:hAnsi="Calibri" w:cs="Calibri"/>
+          <w:lang w:val="pl-PL"/>
+        </w:rPr>
+        <w:t>Uzyskane wynik</w:t>
+      </w:r>
+      <w:r>
+        <w:rPr>
+          <w:rFonts w:ascii="Calibri" w:hAnsi="Calibri" w:cs="Calibri"/>
+          <w:lang w:val="pl-PL"/>
+        </w:rPr>
+        <w:t>i</w:t>
+      </w:r>
+      <w:r>
+        <w:rPr>
+          <w:rFonts w:ascii="Calibri" w:hAnsi="Calibri" w:cs="Calibri"/>
+          <w:lang w:val="pl-PL"/>
+        </w:rPr>
+        <w:t xml:space="preserve"> spełniają założone wymagania niefunkcjonalne dotyczące wydajności, zgodnie z którymi gra powinna działać z minimalną liczbą 30 klatek na sekundę.</w:t>
+      </w:r>
+    </w:p>
+    <w:p>
+      <w:pPr>
+        <w:jc w:val="both"/>
+        <w:rPr>
+          <w:rFonts w:ascii="Calibri" w:hAnsi="Calibri" w:cs="Calibri"/>
+          <w:lang w:val="pl-PL"/>
+        </w:rPr>
+      </w:pPr>
     </w:p>
     <w:p>
       <w:pPr>
@@ -10011,61 +12664,6 @@
           <w:lang w:val="pl-PL"/>
         </w:rPr>
         <w:lastRenderedPageBreak/>
-        <w:t>Przeprowadzono testy wydajnościowe podlegające na obserwacji liczby klate</w:t>
-      </w:r>
-      <w:r>
-        <w:rPr>
-          <w:rFonts w:ascii="Calibri" w:hAnsi="Calibri" w:cs="Calibri"/>
-          <w:lang w:val="pl-PL"/>
-        </w:rPr>
-        <w:t>k</w:t>
-      </w:r>
-      <w:r>
-        <w:rPr>
-          <w:rFonts w:ascii="Calibri" w:hAnsi="Calibri" w:cs="Calibri"/>
-          <w:lang w:val="pl-PL"/>
-        </w:rPr>
-        <w:t xml:space="preserve"> na sekundę podczas rozgrywki. </w:t>
-      </w:r>
-    </w:p>
-    <w:p>
-      <w:pPr>
-        <w:jc w:val="both"/>
-        <w:rPr>
-          <w:rFonts w:ascii="Calibri" w:hAnsi="Calibri" w:cs="Calibri"/>
-          <w:lang w:val="pl-PL"/>
-        </w:rPr>
-      </w:pPr>
-    </w:p>
-    <w:p>
-      <w:pPr>
-        <w:jc w:val="both"/>
-        <w:rPr>
-          <w:rFonts w:ascii="Calibri" w:hAnsi="Calibri" w:cs="Calibri"/>
-          <w:lang w:val="pl-PL"/>
-        </w:rPr>
-      </w:pPr>
-      <w:r>
-        <w:rPr>
-          <w:rFonts w:ascii="Calibri" w:hAnsi="Calibri" w:cs="Calibri"/>
-          <w:lang w:val="pl-PL"/>
-        </w:rPr>
-        <w:t>Testy zostały przeprowadzone X razy i wskazały na średni wynik Y klatek na sekundę. Wynik został policzony za pomocą średniej arytmetycznej.</w:t>
-      </w:r>
-    </w:p>
-    <w:p>
-      <w:pPr>
-        <w:jc w:val="both"/>
-        <w:rPr>
-          <w:rFonts w:ascii="Calibri" w:hAnsi="Calibri" w:cs="Calibri"/>
-          <w:lang w:val="pl-PL"/>
-        </w:rPr>
-      </w:pPr>
-      <w:r>
-        <w:rPr>
-          <w:rFonts w:ascii="Calibri" w:hAnsi="Calibri" w:cs="Calibri"/>
-          <w:lang w:val="pl-PL"/>
-        </w:rPr>
         <w:t>Podsumowanie testów</w:t>
       </w:r>
     </w:p>
@@ -10082,7 +12680,72 @@
           <w:rFonts w:ascii="Calibri" w:hAnsi="Calibri" w:cs="Calibri"/>
           <w:lang w:val="pl-PL"/>
         </w:rPr>
-        <w:t>Przeprowadzone testy potwierdziły poprawne działanie kluczowych funkcjonalności gry i pozwoliły na wyeliminowanie zaobserwowanych błędów.</w:t>
+        <w:t xml:space="preserve">Przeprowadzone testy </w:t>
+      </w:r>
+      <w:r>
+        <w:rPr>
+          <w:rFonts w:ascii="Calibri" w:hAnsi="Calibri" w:cs="Calibri"/>
+          <w:lang w:val="pl-PL"/>
+        </w:rPr>
+        <w:t xml:space="preserve">pozwoliły na zweryfikowanie </w:t>
+      </w:r>
+      <w:r>
+        <w:rPr>
+          <w:rFonts w:ascii="Calibri" w:hAnsi="Calibri" w:cs="Calibri"/>
+          <w:lang w:val="pl-PL"/>
+        </w:rPr>
+        <w:t>poprawn</w:t>
+      </w:r>
+      <w:r>
+        <w:rPr>
+          <w:rFonts w:ascii="Calibri" w:hAnsi="Calibri" w:cs="Calibri"/>
+          <w:lang w:val="pl-PL"/>
+        </w:rPr>
+        <w:t>ości</w:t>
+      </w:r>
+      <w:r>
+        <w:rPr>
+          <w:rFonts w:ascii="Calibri" w:hAnsi="Calibri" w:cs="Calibri"/>
+          <w:lang w:val="pl-PL"/>
+        </w:rPr>
+        <w:t xml:space="preserve"> działani</w:t>
+      </w:r>
+      <w:r>
+        <w:rPr>
+          <w:rFonts w:ascii="Calibri" w:hAnsi="Calibri" w:cs="Calibri"/>
+          <w:lang w:val="pl-PL"/>
+        </w:rPr>
+        <w:t>a</w:t>
+      </w:r>
+      <w:r>
+        <w:rPr>
+          <w:rFonts w:ascii="Calibri" w:hAnsi="Calibri" w:cs="Calibri"/>
+          <w:lang w:val="pl-PL"/>
+        </w:rPr>
+        <w:t xml:space="preserve"> kluczowych funkcjonalności gry</w:t>
+      </w:r>
+      <w:r>
+        <w:rPr>
+          <w:rFonts w:ascii="Calibri" w:hAnsi="Calibri" w:cs="Calibri"/>
+          <w:lang w:val="pl-PL"/>
+        </w:rPr>
+        <w:t>. Testy manualne umożliwiły identyfikację i usunięcie zaobserwowanych błędów oraz nieprawidłowości w zachowaniu systemu, co wpłynęło na stabilność aplikacji.</w:t>
+      </w:r>
+    </w:p>
+    <w:p>
+      <w:pPr>
+        <w:jc w:val="both"/>
+        <w:rPr>
+          <w:rFonts w:ascii="Calibri" w:hAnsi="Calibri" w:cs="Calibri"/>
+          <w:lang w:val="pl-PL"/>
+        </w:rPr>
+      </w:pPr>
+      <w:r>
+        <w:rPr>
+          <w:rFonts w:ascii="Calibri" w:hAnsi="Calibri" w:cs="Calibri"/>
+          <w:lang w:val="pl-PL"/>
+        </w:rPr>
+        <w:t>Dodatkowo wykonane testy wydajnościowe potwierdziły, że gra spełnia założone wymagania niefunkcjonalne dotyczące płynności działania.</w:t>
       </w:r>
     </w:p>
     <w:p>
@@ -10601,35 +13264,21 @@
           <w:rFonts w:ascii="Calibri" w:hAnsi="Calibri" w:cs="Calibri"/>
         </w:rPr>
         <w:tab/>
-        <w:t xml:space="preserve">S. R. </w:t>
+        <w:t xml:space="preserve">V. Mäkelä </w:t>
       </w:r>
       <w:proofErr w:type="spellStart"/>
       <w:r>
         <w:rPr>
           <w:rFonts w:ascii="Calibri" w:hAnsi="Calibri" w:cs="Calibri"/>
         </w:rPr>
-        <w:t>Lawande</w:t>
+        <w:t>i</w:t>
       </w:r>
       <w:proofErr w:type="spellEnd"/>
       <w:r>
         <w:rPr>
           <w:rFonts w:ascii="Calibri" w:hAnsi="Calibri" w:cs="Calibri"/>
         </w:rPr>
-        <w:t xml:space="preserve">, G. Jasmine, J. Anbarasi, </w:t>
-      </w:r>
-      <w:proofErr w:type="spellStart"/>
-      <w:r>
-        <w:rPr>
-          <w:rFonts w:ascii="Calibri" w:hAnsi="Calibri" w:cs="Calibri"/>
-        </w:rPr>
-        <w:t>i</w:t>
-      </w:r>
-      <w:proofErr w:type="spellEnd"/>
-      <w:r>
-        <w:rPr>
-          <w:rFonts w:ascii="Calibri" w:hAnsi="Calibri" w:cs="Calibri"/>
-        </w:rPr>
-        <w:t xml:space="preserve"> L. I. Izhar, „A Systematic Review and Analysis of Intelligence-Based Pathfinding Algorithms in the Field of Video Games”, </w:t>
+        <w:t xml:space="preserve"> A. Schmidt, „I Don’t Care as Long as It’s Good: Player Preferences for Real-Time and Turn-Based Combat Systems in Computer RPGs”, w </w:t>
       </w:r>
       <w:r>
         <w:rPr>
@@ -10637,6 +13286,97 @@
           <w:i/>
           <w:iCs/>
         </w:rPr>
+        <w:t>Proceedings of the Annual Symposium on Computer-Human Interaction in Play</w:t>
+      </w:r>
+      <w:r>
+        <w:rPr>
+          <w:rFonts w:ascii="Calibri" w:hAnsi="Calibri" w:cs="Calibri"/>
+        </w:rPr>
+        <w:t xml:space="preserve">, w CHI PLAY ’20. New York, NY, USA: Association for Computing Machinery, </w:t>
+      </w:r>
+      <w:proofErr w:type="spellStart"/>
+      <w:r>
+        <w:rPr>
+          <w:rFonts w:ascii="Calibri" w:hAnsi="Calibri" w:cs="Calibri"/>
+        </w:rPr>
+        <w:t>lis</w:t>
+      </w:r>
+      <w:proofErr w:type="spellEnd"/>
+      <w:r>
+        <w:rPr>
+          <w:rFonts w:ascii="Calibri" w:hAnsi="Calibri" w:cs="Calibri"/>
+        </w:rPr>
+        <w:t xml:space="preserve">. 2020, s. 231–240. </w:t>
+      </w:r>
+      <w:proofErr w:type="spellStart"/>
+      <w:r>
+        <w:rPr>
+          <w:rFonts w:ascii="Calibri" w:hAnsi="Calibri" w:cs="Calibri"/>
+        </w:rPr>
+        <w:t>doi</w:t>
+      </w:r>
+      <w:proofErr w:type="spellEnd"/>
+      <w:r>
+        <w:rPr>
+          <w:rFonts w:ascii="Calibri" w:hAnsi="Calibri" w:cs="Calibri"/>
+        </w:rPr>
+        <w:t>: 10.1145/3410404.3414248.</w:t>
+      </w:r>
+    </w:p>
+    <w:p>
+      <w:pPr>
+        <w:pStyle w:val="Bibliography"/>
+        <w:rPr>
+          <w:rFonts w:ascii="Calibri" w:hAnsi="Calibri" w:cs="Calibri"/>
+        </w:rPr>
+      </w:pPr>
+      <w:r>
+        <w:rPr>
+          <w:rFonts w:ascii="Calibri" w:hAnsi="Calibri" w:cs="Calibri"/>
+        </w:rPr>
+        <w:t>[6]</w:t>
+      </w:r>
+      <w:r>
+        <w:rPr>
+          <w:rFonts w:ascii="Calibri" w:hAnsi="Calibri" w:cs="Calibri"/>
+        </w:rPr>
+        <w:tab/>
+        <w:t xml:space="preserve">S. R. </w:t>
+      </w:r>
+      <w:proofErr w:type="spellStart"/>
+      <w:r>
+        <w:rPr>
+          <w:rFonts w:ascii="Calibri" w:hAnsi="Calibri" w:cs="Calibri"/>
+        </w:rPr>
+        <w:t>Lawande</w:t>
+      </w:r>
+      <w:proofErr w:type="spellEnd"/>
+      <w:r>
+        <w:rPr>
+          <w:rFonts w:ascii="Calibri" w:hAnsi="Calibri" w:cs="Calibri"/>
+        </w:rPr>
+        <w:t xml:space="preserve">, G. Jasmine, J. Anbarasi, </w:t>
+      </w:r>
+      <w:proofErr w:type="spellStart"/>
+      <w:r>
+        <w:rPr>
+          <w:rFonts w:ascii="Calibri" w:hAnsi="Calibri" w:cs="Calibri"/>
+        </w:rPr>
+        <w:t>i</w:t>
+      </w:r>
+      <w:proofErr w:type="spellEnd"/>
+      <w:r>
+        <w:rPr>
+          <w:rFonts w:ascii="Calibri" w:hAnsi="Calibri" w:cs="Calibri"/>
+        </w:rPr>
+        <w:t xml:space="preserve"> L. I. Izhar, „A Systematic Review and Analysis of Intelligence-Based Pathfinding Algorithms in the Field of Video Games”, </w:t>
+      </w:r>
+      <w:r>
+        <w:rPr>
+          <w:rFonts w:ascii="Calibri" w:hAnsi="Calibri" w:cs="Calibri"/>
+          <w:i/>
+          <w:iCs/>
+        </w:rPr>
         <w:t>Applied Sciences</w:t>
       </w:r>
       <w:r>
@@ -10685,7 +13425,7 @@
         <w:rPr>
           <w:rFonts w:ascii="Calibri" w:hAnsi="Calibri" w:cs="Calibri"/>
         </w:rPr>
-        <w:t>[6]</w:t>
+        <w:t>[7]</w:t>
       </w:r>
       <w:r>
         <w:rPr>
@@ -10778,7 +13518,7 @@
           <w:rFonts w:ascii="Calibri" w:hAnsi="Calibri" w:cs="Calibri"/>
           <w:lang w:val="pl-PL"/>
         </w:rPr>
-        <w:t>[7]</w:t>
+        <w:t>[8]</w:t>
       </w:r>
       <w:r>
         <w:rPr>
@@ -10824,7 +13564,7 @@
       </w:r>
     </w:p>
     <w:sectPr>
-      <w:footerReference w:type="default" r:id="rId23"/>
+      <w:footerReference w:type="default" r:id="rId27"/>
       <w:pgSz w:w="11906" w:h="16838"/>
       <w:pgMar w:top="1417" w:right="1417" w:bottom="1417" w:left="1417" w:header="708" w:footer="708" w:gutter="0"/>
       <w:cols w:space="708"/>
@@ -11769,15 +14509,6 @@
   </w:num>
   <w:num w:numId="8" w16cid:durableId="1315721259">
     <w:abstractNumId w:val="6"/>
-    <w:lvlOverride w:ilvl="0"/>
-    <w:lvlOverride w:ilvl="1"/>
-    <w:lvlOverride w:ilvl="2"/>
-    <w:lvlOverride w:ilvl="3"/>
-    <w:lvlOverride w:ilvl="4"/>
-    <w:lvlOverride w:ilvl="5"/>
-    <w:lvlOverride w:ilvl="6"/>
-    <w:lvlOverride w:ilvl="7"/>
-    <w:lvlOverride w:ilvl="8"/>
   </w:num>
 </w:numbering>
 </file>

</xml_diff>